<commit_message>
added to final report to include parsing classes
</commit_message>
<xml_diff>
--- a/SherlockIDS/FinalReportProject3IDS.docx
+++ b/SherlockIDS/FinalReportProject3IDS.docx
@@ -253,7 +253,7 @@
           <v:shape id="_x0000_i1025" type="#_x0000_t75" style="width:467.15pt;height:291.35pt" o:ole="">
             <v:imagedata r:id="rId6" o:title=""/>
           </v:shape>
-          <o:OLEObject Type="Embed" ProgID="Visio.Drawing.15" ShapeID="_x0000_i1025" DrawAspect="Content" ObjectID="_1585510057" r:id="rId7"/>
+          <o:OLEObject Type="Embed" ProgID="Visio.Drawing.15" ShapeID="_x0000_i1025" DrawAspect="Content" ObjectID="_1585545816" r:id="rId7"/>
         </w:object>
       </w:r>
     </w:p>
@@ -4185,35 +4185,78 @@
           <w:sz w:val="24"/>
         </w:rPr>
         <w:tab/>
-        <w:t xml:space="preserve">This class </w:t>
-      </w:r>
-      <w:r>
-        <w:rPr>
-          <w:rFonts w:ascii="Times New Roman" w:hAnsi="Times New Roman" w:cs="Times New Roman"/>
-          <w:sz w:val="24"/>
-        </w:rPr>
-        <w:t xml:space="preserve">was modified from the </w:t>
-      </w:r>
-      <w:r>
-        <w:rPr>
-          <w:rFonts w:ascii="Times New Roman" w:hAnsi="Times New Roman" w:cs="Times New Roman"/>
-          <w:sz w:val="24"/>
-        </w:rPr>
-        <w:t xml:space="preserve">previous project </w:t>
-      </w:r>
-      <w:r>
-        <w:rPr>
-          <w:rFonts w:ascii="Times New Roman" w:hAnsi="Times New Roman" w:cs="Times New Roman"/>
-          <w:sz w:val="24"/>
-        </w:rPr>
-        <w:t>to</w:t>
-      </w:r>
-      <w:r>
-        <w:rPr>
-          <w:rFonts w:ascii="Times New Roman" w:hAnsi="Times New Roman" w:cs="Times New Roman"/>
-          <w:sz w:val="24"/>
-        </w:rPr>
-        <w:t xml:space="preserve"> add the ability to check the reassembled fragment for </w:t>
+        <w:t xml:space="preserve">This classes main task was to handle the output of the reassembled packets.  When this class is started as a thread, it will check if the reassembled packet queue has any items in it.  If it does then it will retrieve and remove them.  Whenever it retrieves an item, it will record the IP ID of the packet.  It will then check if the </w:t>
+      </w:r>
+      <w:proofErr w:type="spellStart"/>
+      <w:r>
+        <w:rPr>
+          <w:rFonts w:ascii="Times New Roman" w:hAnsi="Times New Roman" w:cs="Times New Roman"/>
+          <w:sz w:val="24"/>
+        </w:rPr>
+        <w:t>sid</w:t>
+      </w:r>
+      <w:proofErr w:type="spellEnd"/>
+      <w:r>
+        <w:rPr>
+          <w:rFonts w:ascii="Times New Roman" w:hAnsi="Times New Roman" w:cs="Times New Roman"/>
+          <w:sz w:val="24"/>
+        </w:rPr>
+        <w:t xml:space="preserve"> of the reassembled fragment and if its 2 or 4 then it will print either overlap detected for 2 or time out detected for 4.  It will then print the reassembled packet.  </w:t>
+      </w:r>
+    </w:p>
+    <w:p>
+      <w:pPr>
+        <w:rPr>
+          <w:rFonts w:ascii="Times New Roman" w:hAnsi="Times New Roman" w:cs="Times New Roman"/>
+          <w:sz w:val="24"/>
+        </w:rPr>
+      </w:pPr>
+      <w:r>
+        <w:rPr>
+          <w:rFonts w:ascii="Times New Roman" w:hAnsi="Times New Roman" w:cs="Times New Roman"/>
+          <w:sz w:val="24"/>
+        </w:rPr>
+        <w:tab/>
+        <w:t xml:space="preserve">The secondary task of this class is to flush the queue of any IP ID packets that have already been reassembled.  Since it stores </w:t>
+      </w:r>
+      <w:proofErr w:type="gramStart"/>
+      <w:r>
+        <w:rPr>
+          <w:rFonts w:ascii="Times New Roman" w:hAnsi="Times New Roman" w:cs="Times New Roman"/>
+          <w:sz w:val="24"/>
+        </w:rPr>
+        <w:t>all of</w:t>
+      </w:r>
+      <w:proofErr w:type="gramEnd"/>
+      <w:r>
+        <w:rPr>
+          <w:rFonts w:ascii="Times New Roman" w:hAnsi="Times New Roman" w:cs="Times New Roman"/>
+          <w:sz w:val="24"/>
+        </w:rPr>
+        <w:t xml:space="preserve"> the IP ID’s of the finished packets, it will loop through this list and remove fragments that have already finished.  </w:t>
+      </w:r>
+    </w:p>
+    <w:p>
+      <w:pPr>
+        <w:rPr>
+          <w:rFonts w:ascii="Times New Roman" w:hAnsi="Times New Roman" w:cs="Times New Roman"/>
+          <w:sz w:val="24"/>
+        </w:rPr>
+      </w:pPr>
+      <w:r>
+        <w:rPr>
+          <w:rFonts w:ascii="Times New Roman" w:hAnsi="Times New Roman" w:cs="Times New Roman"/>
+          <w:sz w:val="24"/>
+        </w:rPr>
+        <w:tab/>
+        <w:t>This class also has the added</w:t>
+      </w:r>
+      <w:r>
+        <w:rPr>
+          <w:rFonts w:ascii="Times New Roman" w:hAnsi="Times New Roman" w:cs="Times New Roman"/>
+          <w:sz w:val="24"/>
+        </w:rPr>
+        <w:t xml:space="preserve"> ability to check the reassembled fragment for </w:t>
       </w:r>
       <w:r>
         <w:rPr>
@@ -4310,14 +4353,6 @@
         </w:rPr>
         <w:t xml:space="preserve">.  </w:t>
       </w:r>
-    </w:p>
-    <w:p>
-      <w:pPr>
-        <w:rPr>
-          <w:rFonts w:ascii="Times New Roman" w:hAnsi="Times New Roman" w:cs="Times New Roman"/>
-          <w:sz w:val="24"/>
-        </w:rPr>
-      </w:pPr>
     </w:p>
     <w:p>
       <w:pPr>
@@ -4327,14 +4362,16 @@
           <w:sz w:val="32"/>
         </w:rPr>
       </w:pPr>
+      <w:proofErr w:type="spellStart"/>
       <w:r>
         <w:rPr>
           <w:rFonts w:ascii="Times New Roman" w:hAnsi="Times New Roman" w:cs="Times New Roman"/>
           <w:b/>
           <w:sz w:val="32"/>
         </w:rPr>
-        <w:t>Testing</w:t>
-      </w:r>
+        <w:t>IPFragmentAssembler</w:t>
+      </w:r>
+      <w:proofErr w:type="spellEnd"/>
       <w:r>
         <w:rPr>
           <w:rFonts w:ascii="Times New Roman" w:hAnsi="Times New Roman" w:cs="Times New Roman"/>
@@ -4356,223 +4393,224 @@
           <w:rFonts w:ascii="Times New Roman" w:hAnsi="Times New Roman" w:cs="Times New Roman"/>
           <w:sz w:val="24"/>
         </w:rPr>
-        <w:t>To</w:t>
-      </w:r>
-      <w:r>
-        <w:rPr>
-          <w:rFonts w:ascii="Times New Roman" w:hAnsi="Times New Roman" w:cs="Times New Roman"/>
-          <w:sz w:val="24"/>
-        </w:rPr>
-        <w:t xml:space="preserve"> test the IDS</w:t>
-      </w:r>
-      <w:r>
-        <w:rPr>
-          <w:rFonts w:ascii="Times New Roman" w:hAnsi="Times New Roman" w:cs="Times New Roman"/>
-          <w:sz w:val="24"/>
-        </w:rPr>
-        <w:t xml:space="preserve">, </w:t>
-      </w:r>
-      <w:r>
-        <w:rPr>
-          <w:rFonts w:ascii="Times New Roman" w:hAnsi="Times New Roman" w:cs="Times New Roman"/>
-          <w:sz w:val="24"/>
-        </w:rPr>
-        <w:t>rules were created</w:t>
-      </w:r>
-      <w:r>
-        <w:rPr>
-          <w:rFonts w:ascii="Times New Roman" w:hAnsi="Times New Roman" w:cs="Times New Roman"/>
-          <w:sz w:val="24"/>
-        </w:rPr>
-        <w:t xml:space="preserve"> to test for </w:t>
-      </w:r>
-      <w:r>
-        <w:rPr>
-          <w:rFonts w:ascii="Times New Roman" w:hAnsi="Times New Roman" w:cs="Times New Roman"/>
-          <w:sz w:val="24"/>
-        </w:rPr>
-        <w:t xml:space="preserve">the following attacks: </w:t>
-      </w:r>
-      <w:proofErr w:type="spellStart"/>
-      <w:r>
-        <w:rPr>
-          <w:rFonts w:ascii="Times New Roman" w:hAnsi="Times New Roman" w:cs="Times New Roman"/>
-          <w:sz w:val="24"/>
-        </w:rPr>
-        <w:t>winnuke</w:t>
-      </w:r>
-      <w:proofErr w:type="spellEnd"/>
-      <w:r>
-        <w:rPr>
-          <w:rFonts w:ascii="Times New Roman" w:hAnsi="Times New Roman" w:cs="Times New Roman"/>
-          <w:sz w:val="24"/>
-        </w:rPr>
-        <w:t xml:space="preserve">, jolt, and teardrop.  These </w:t>
-      </w:r>
-      <w:r>
-        <w:rPr>
-          <w:rFonts w:ascii="Times New Roman" w:hAnsi="Times New Roman" w:cs="Times New Roman"/>
-          <w:sz w:val="24"/>
-        </w:rPr>
-        <w:t>attacks</w:t>
-      </w:r>
-      <w:r>
-        <w:rPr>
-          <w:rFonts w:ascii="Times New Roman" w:hAnsi="Times New Roman" w:cs="Times New Roman"/>
-          <w:sz w:val="24"/>
-        </w:rPr>
-        <w:t xml:space="preserve"> were analyzed from the files given to us</w:t>
-      </w:r>
-      <w:r>
-        <w:rPr>
-          <w:rFonts w:ascii="Times New Roman" w:hAnsi="Times New Roman" w:cs="Times New Roman"/>
-          <w:sz w:val="24"/>
-        </w:rPr>
-        <w:t xml:space="preserve"> and the following rules were made:</w:t>
-      </w:r>
-    </w:p>
-    <w:p>
-      <w:pPr>
-        <w:rPr>
-          <w:rFonts w:ascii="Times New Roman" w:hAnsi="Times New Roman" w:cs="Times New Roman"/>
-          <w:sz w:val="24"/>
-        </w:rPr>
-      </w:pPr>
-      <w:r>
-        <w:rPr>
-          <w:rFonts w:ascii="Times New Roman" w:hAnsi="Times New Roman" w:cs="Times New Roman"/>
-          <w:sz w:val="24"/>
-        </w:rPr>
-        <w:t xml:space="preserve">alert </w:t>
-      </w:r>
-      <w:proofErr w:type="spellStart"/>
-      <w:r>
-        <w:rPr>
-          <w:rFonts w:ascii="Times New Roman" w:hAnsi="Times New Roman" w:cs="Times New Roman"/>
-          <w:sz w:val="24"/>
-        </w:rPr>
-        <w:t>tcp</w:t>
-      </w:r>
-      <w:proofErr w:type="spellEnd"/>
-      <w:r>
-        <w:rPr>
-          <w:rFonts w:ascii="Times New Roman" w:hAnsi="Times New Roman" w:cs="Times New Roman"/>
-          <w:sz w:val="24"/>
-        </w:rPr>
-        <w:t xml:space="preserve"> any </w:t>
-      </w:r>
-      <w:proofErr w:type="spellStart"/>
-      <w:r>
-        <w:rPr>
-          <w:rFonts w:ascii="Times New Roman" w:hAnsi="Times New Roman" w:cs="Times New Roman"/>
-          <w:sz w:val="24"/>
-        </w:rPr>
-        <w:t>any</w:t>
-      </w:r>
-      <w:proofErr w:type="spellEnd"/>
-      <w:r>
-        <w:rPr>
-          <w:rFonts w:ascii="Times New Roman" w:hAnsi="Times New Roman" w:cs="Times New Roman"/>
-          <w:sz w:val="24"/>
-        </w:rPr>
-        <w:t xml:space="preserve"> -&gt; 192.168.1.0/24 139 (</w:t>
-      </w:r>
-      <w:proofErr w:type="spellStart"/>
-      <w:r>
-        <w:rPr>
-          <w:rFonts w:ascii="Times New Roman" w:hAnsi="Times New Roman" w:cs="Times New Roman"/>
-          <w:sz w:val="24"/>
-        </w:rPr>
-        <w:t>msg</w:t>
-      </w:r>
-      <w:proofErr w:type="spellEnd"/>
-      <w:r>
-        <w:rPr>
-          <w:rFonts w:ascii="Times New Roman" w:hAnsi="Times New Roman" w:cs="Times New Roman"/>
-          <w:sz w:val="24"/>
-        </w:rPr>
-        <w:t xml:space="preserve">: "DOS </w:t>
-      </w:r>
-      <w:proofErr w:type="spellStart"/>
-      <w:r>
-        <w:rPr>
-          <w:rFonts w:ascii="Times New Roman" w:hAnsi="Times New Roman" w:cs="Times New Roman"/>
-          <w:sz w:val="24"/>
-        </w:rPr>
-        <w:t>Winnuke</w:t>
-      </w:r>
-      <w:proofErr w:type="spellEnd"/>
-      <w:r>
-        <w:rPr>
-          <w:rFonts w:ascii="Times New Roman" w:hAnsi="Times New Roman" w:cs="Times New Roman"/>
-          <w:sz w:val="24"/>
-        </w:rPr>
-        <w:t xml:space="preserve"> attack"; </w:t>
-      </w:r>
-      <w:proofErr w:type="spellStart"/>
+        <w:tab/>
+        <w:t xml:space="preserve">This class was made to handle the reassembly process of a single IP ID packet fragment.  The constructor of this class creates a timestamp of when it was started, which correlates with when the first packet of that IP ID was received.  It will also create a </w:t>
+      </w:r>
+      <w:proofErr w:type="spellStart"/>
+      <w:r>
+        <w:rPr>
+          <w:rFonts w:ascii="Times New Roman" w:hAnsi="Times New Roman" w:cs="Times New Roman"/>
+          <w:sz w:val="24"/>
+        </w:rPr>
+        <w:t>treemap</w:t>
+      </w:r>
+      <w:proofErr w:type="spellEnd"/>
+      <w:r>
+        <w:rPr>
+          <w:rFonts w:ascii="Times New Roman" w:hAnsi="Times New Roman" w:cs="Times New Roman"/>
+          <w:sz w:val="24"/>
+        </w:rPr>
+        <w:t xml:space="preserve"> object that will hold all its IP fragments.  When this class is started as a thread, it will first check if it has successfully reassembled the packet, or it has timed out.  If it hasn’t then it will check how long it has been since it started by comparing the timestamp to the current time, if more than 10 seconds have passed then it will set the timeout value to exit the loop in the next iteration.</w:t>
+      </w:r>
+    </w:p>
+    <w:p>
+      <w:pPr>
+        <w:rPr>
+          <w:rFonts w:ascii="Times New Roman" w:hAnsi="Times New Roman" w:cs="Times New Roman"/>
+          <w:sz w:val="24"/>
+        </w:rPr>
+      </w:pPr>
+      <w:r>
+        <w:rPr>
+          <w:rFonts w:ascii="Times New Roman" w:hAnsi="Times New Roman" w:cs="Times New Roman"/>
+          <w:sz w:val="24"/>
+        </w:rPr>
+        <w:tab/>
+        <w:t xml:space="preserve">The concurrent queue of IP fragments is checked for the first value.  If the first value has the IP ID that the thread is assigned to then it will grab, it and remove.  The fragment retrieved is then checked to see if it is either the first or the last.  This can be found since the first fragment will have the more fragment flag set, and an offset of 0.  While the last fragment will have the more fragment flag unset, with an offset greater than 0.  The first and last packets are stored in their own variables, while all the other fragments are stored into a </w:t>
+      </w:r>
+      <w:proofErr w:type="spellStart"/>
+      <w:r>
+        <w:rPr>
+          <w:rFonts w:ascii="Times New Roman" w:hAnsi="Times New Roman" w:cs="Times New Roman"/>
+          <w:sz w:val="24"/>
+        </w:rPr>
+        <w:t>treemap</w:t>
+      </w:r>
+      <w:proofErr w:type="spellEnd"/>
+      <w:r>
+        <w:rPr>
+          <w:rFonts w:ascii="Times New Roman" w:hAnsi="Times New Roman" w:cs="Times New Roman"/>
+          <w:sz w:val="24"/>
+        </w:rPr>
+        <w:t xml:space="preserve"> object.  The reassembly process will not start until the first and last packet have been received.  Once these packets are received then it is checked if they can be put together without any in between </w:t>
+      </w:r>
+      <w:r>
+        <w:rPr>
+          <w:rFonts w:ascii="Times New Roman" w:hAnsi="Times New Roman" w:cs="Times New Roman"/>
+          <w:sz w:val="24"/>
+        </w:rPr>
+        <w:lastRenderedPageBreak/>
+        <w:t xml:space="preserve">packets, whether there is an overlap or not.  If it overlaps it will flag it however.  If they can be then they are put together, and the header of the first packet is used.  </w:t>
+      </w:r>
+    </w:p>
+    <w:p>
+      <w:pPr>
+        <w:rPr>
+          <w:rFonts w:ascii="Times New Roman" w:hAnsi="Times New Roman" w:cs="Times New Roman"/>
+          <w:sz w:val="24"/>
+        </w:rPr>
+      </w:pPr>
+      <w:r>
+        <w:rPr>
+          <w:rFonts w:ascii="Times New Roman" w:hAnsi="Times New Roman" w:cs="Times New Roman"/>
+          <w:sz w:val="24"/>
+        </w:rPr>
+        <w:tab/>
+        <w:t xml:space="preserve">If the first and last packet can’t be put together, then a function called </w:t>
+      </w:r>
+      <w:proofErr w:type="spellStart"/>
+      <w:r>
+        <w:rPr>
+          <w:rFonts w:ascii="Times New Roman" w:hAnsi="Times New Roman" w:cs="Times New Roman"/>
+          <w:sz w:val="24"/>
+        </w:rPr>
+        <w:t>packetReassembly</w:t>
+      </w:r>
+      <w:proofErr w:type="spellEnd"/>
+      <w:r>
+        <w:rPr>
+          <w:rFonts w:ascii="Times New Roman" w:hAnsi="Times New Roman" w:cs="Times New Roman"/>
+          <w:sz w:val="24"/>
+        </w:rPr>
+        <w:t xml:space="preserve"> is called.  This function receives a fragment, a </w:t>
+      </w:r>
+      <w:proofErr w:type="spellStart"/>
+      <w:r>
+        <w:rPr>
+          <w:rFonts w:ascii="Times New Roman" w:hAnsi="Times New Roman" w:cs="Times New Roman"/>
+          <w:sz w:val="24"/>
+        </w:rPr>
+        <w:t>treemap</w:t>
+      </w:r>
+      <w:proofErr w:type="spellEnd"/>
+      <w:r>
+        <w:rPr>
+          <w:rFonts w:ascii="Times New Roman" w:hAnsi="Times New Roman" w:cs="Times New Roman"/>
+          <w:sz w:val="24"/>
+        </w:rPr>
+        <w:t xml:space="preserve"> object of fragments, an array of bytes to reassemble the payload, and a value that checks how many bytes the current fragment has.  The function will then check to see if it can find a fragment in the </w:t>
+      </w:r>
+      <w:proofErr w:type="spellStart"/>
+      <w:r>
+        <w:rPr>
+          <w:rFonts w:ascii="Times New Roman" w:hAnsi="Times New Roman" w:cs="Times New Roman"/>
+          <w:sz w:val="24"/>
+        </w:rPr>
+        <w:t>treemap</w:t>
+      </w:r>
+      <w:proofErr w:type="spellEnd"/>
+      <w:r>
+        <w:rPr>
+          <w:rFonts w:ascii="Times New Roman" w:hAnsi="Times New Roman" w:cs="Times New Roman"/>
+          <w:sz w:val="24"/>
+        </w:rPr>
+        <w:t xml:space="preserve"> object that follows the fragment it received, whether it be overlapping or not.  If it overlaps it will flag it however.  If it can it will extract the payload of the packets and concatenate them together, it will then call itself recursively.  This is done until either a packet can’t be found in the </w:t>
+      </w:r>
+      <w:proofErr w:type="spellStart"/>
+      <w:r>
+        <w:rPr>
+          <w:rFonts w:ascii="Times New Roman" w:hAnsi="Times New Roman" w:cs="Times New Roman"/>
+          <w:sz w:val="24"/>
+        </w:rPr>
+        <w:t>treemap</w:t>
+      </w:r>
+      <w:proofErr w:type="spellEnd"/>
+      <w:r>
+        <w:rPr>
+          <w:rFonts w:ascii="Times New Roman" w:hAnsi="Times New Roman" w:cs="Times New Roman"/>
+          <w:sz w:val="24"/>
+        </w:rPr>
+        <w:t xml:space="preserve"> object, or the last packet is reached.  </w:t>
+      </w:r>
+    </w:p>
+    <w:p>
+      <w:pPr>
+        <w:rPr>
+          <w:rFonts w:ascii="Times New Roman" w:hAnsi="Times New Roman" w:cs="Times New Roman"/>
+          <w:sz w:val="24"/>
+        </w:rPr>
+      </w:pPr>
+      <w:r>
+        <w:rPr>
+          <w:rFonts w:ascii="Times New Roman" w:hAnsi="Times New Roman" w:cs="Times New Roman"/>
+          <w:sz w:val="24"/>
+        </w:rPr>
+        <w:tab/>
+        <w:t xml:space="preserve">When the last packet is reached then it will check if it can put them together, and if it can then it will concatenate the payloads and then return a </w:t>
+      </w:r>
+      <w:proofErr w:type="spellStart"/>
+      <w:r>
+        <w:rPr>
+          <w:rFonts w:ascii="Times New Roman" w:hAnsi="Times New Roman" w:cs="Times New Roman"/>
+          <w:sz w:val="24"/>
+        </w:rPr>
+        <w:t>CompleteFragment</w:t>
+      </w:r>
+      <w:proofErr w:type="spellEnd"/>
+      <w:r>
+        <w:rPr>
+          <w:rFonts w:ascii="Times New Roman" w:hAnsi="Times New Roman" w:cs="Times New Roman"/>
+          <w:sz w:val="24"/>
+        </w:rPr>
+        <w:t xml:space="preserve"> object.  The purpose of this object is to return whether reassembly was a success, and the payload if it was.  If the reassembly process was </w:t>
+      </w:r>
       <w:proofErr w:type="gramStart"/>
       <w:r>
         <w:rPr>
           <w:rFonts w:ascii="Times New Roman" w:hAnsi="Times New Roman" w:cs="Times New Roman"/>
           <w:sz w:val="24"/>
         </w:rPr>
-        <w:t>flags:U</w:t>
-      </w:r>
-      <w:proofErr w:type="spellEnd"/>
+        <w:t>successful</w:t>
+      </w:r>
       <w:proofErr w:type="gramEnd"/>
       <w:r>
         <w:rPr>
           <w:rFonts w:ascii="Times New Roman" w:hAnsi="Times New Roman" w:cs="Times New Roman"/>
           <w:sz w:val="24"/>
         </w:rPr>
-        <w:t>+; logto:winnukeDetected.txt;)</w:t>
-      </w:r>
-    </w:p>
-    <w:p>
-      <w:pPr>
-        <w:rPr>
-          <w:rFonts w:ascii="Times New Roman" w:hAnsi="Times New Roman" w:cs="Times New Roman"/>
-          <w:sz w:val="24"/>
-        </w:rPr>
-      </w:pPr>
-      <w:r>
-        <w:rPr>
-          <w:rFonts w:ascii="Times New Roman" w:hAnsi="Times New Roman" w:cs="Times New Roman"/>
-          <w:sz w:val="24"/>
-        </w:rPr>
-        <w:t xml:space="preserve">alert </w:t>
-      </w:r>
-      <w:proofErr w:type="spellStart"/>
-      <w:r>
-        <w:rPr>
-          <w:rFonts w:ascii="Times New Roman" w:hAnsi="Times New Roman" w:cs="Times New Roman"/>
-          <w:sz w:val="24"/>
-        </w:rPr>
-        <w:t>ip</w:t>
-      </w:r>
-      <w:proofErr w:type="spellEnd"/>
-      <w:r>
-        <w:rPr>
-          <w:rFonts w:ascii="Times New Roman" w:hAnsi="Times New Roman" w:cs="Times New Roman"/>
-          <w:sz w:val="24"/>
-        </w:rPr>
-        <w:t xml:space="preserve"> 192.168.1.200/28 any -&gt; 192.168.1.10/24 any (</w:t>
-      </w:r>
-      <w:proofErr w:type="spellStart"/>
-      <w:r>
-        <w:rPr>
-          <w:rFonts w:ascii="Times New Roman" w:hAnsi="Times New Roman" w:cs="Times New Roman"/>
-          <w:sz w:val="24"/>
-        </w:rPr>
-        <w:t>msg</w:t>
-      </w:r>
-      <w:proofErr w:type="spellEnd"/>
-      <w:r>
-        <w:rPr>
-          <w:rFonts w:ascii="Times New Roman" w:hAnsi="Times New Roman" w:cs="Times New Roman"/>
-          <w:sz w:val="24"/>
-        </w:rPr>
-        <w:t xml:space="preserve">: "possible jolt attack detected from 192.168.1.200, timeout in pre-processor"; </w:t>
+        <w:t xml:space="preserve"> then the payload of the fragment is concatenated with the header of the first packet.  Also, if at any point the size of the payload exceeds 64k then it is also flagged.  The completed packet is then placed into a model called </w:t>
+      </w:r>
+      <w:proofErr w:type="spellStart"/>
+      <w:r>
+        <w:rPr>
+          <w:rFonts w:ascii="Times New Roman" w:hAnsi="Times New Roman" w:cs="Times New Roman"/>
+          <w:sz w:val="24"/>
+        </w:rPr>
+        <w:t>FragmentModel</w:t>
+      </w:r>
+      <w:proofErr w:type="spellEnd"/>
+      <w:r>
+        <w:rPr>
+          <w:rFonts w:ascii="Times New Roman" w:hAnsi="Times New Roman" w:cs="Times New Roman"/>
+          <w:sz w:val="24"/>
+        </w:rPr>
+        <w:t xml:space="preserve">.  The timestamp, and the </w:t>
+      </w:r>
+      <w:proofErr w:type="spellStart"/>
+      <w:r>
+        <w:rPr>
+          <w:rFonts w:ascii="Times New Roman" w:hAnsi="Times New Roman" w:cs="Times New Roman"/>
+          <w:sz w:val="24"/>
+        </w:rPr>
+        <w:t>treemap</w:t>
+      </w:r>
+      <w:proofErr w:type="spellEnd"/>
+      <w:r>
+        <w:rPr>
+          <w:rFonts w:ascii="Times New Roman" w:hAnsi="Times New Roman" w:cs="Times New Roman"/>
+          <w:sz w:val="24"/>
+        </w:rPr>
+        <w:t xml:space="preserve"> of fragments is also stored into the model.  Furthermore, if any events such as packet overlapping, or the payload exceeding 64k happen then the appropriate </w:t>
       </w:r>
       <w:proofErr w:type="spellStart"/>
       <w:r>
@@ -4588,70 +4626,7 @@
           <w:rFonts w:ascii="Times New Roman" w:hAnsi="Times New Roman" w:cs="Times New Roman"/>
           <w:sz w:val="24"/>
         </w:rPr>
-        <w:t xml:space="preserve">: 4; </w:t>
-      </w:r>
-      <w:proofErr w:type="spellStart"/>
-      <w:r>
-        <w:rPr>
-          <w:rFonts w:ascii="Times New Roman" w:hAnsi="Times New Roman" w:cs="Times New Roman"/>
-          <w:sz w:val="24"/>
-        </w:rPr>
-        <w:t>logto</w:t>
-      </w:r>
-      <w:proofErr w:type="spellEnd"/>
-      <w:r>
-        <w:rPr>
-          <w:rFonts w:ascii="Times New Roman" w:hAnsi="Times New Roman" w:cs="Times New Roman"/>
-          <w:sz w:val="24"/>
-        </w:rPr>
-        <w:t>: joltDetected.txt;)</w:t>
-      </w:r>
-    </w:p>
-    <w:p>
-      <w:pPr>
-        <w:rPr>
-          <w:rFonts w:ascii="Times New Roman" w:hAnsi="Times New Roman" w:cs="Times New Roman"/>
-          <w:sz w:val="24"/>
-        </w:rPr>
-      </w:pPr>
-      <w:r>
-        <w:rPr>
-          <w:rFonts w:ascii="Times New Roman" w:hAnsi="Times New Roman" w:cs="Times New Roman"/>
-          <w:sz w:val="24"/>
-        </w:rPr>
-        <w:t xml:space="preserve">alert </w:t>
-      </w:r>
-      <w:proofErr w:type="spellStart"/>
-      <w:r>
-        <w:rPr>
-          <w:rFonts w:ascii="Times New Roman" w:hAnsi="Times New Roman" w:cs="Times New Roman"/>
-          <w:sz w:val="24"/>
-        </w:rPr>
-        <w:t>ip</w:t>
-      </w:r>
-      <w:proofErr w:type="spellEnd"/>
-      <w:r>
-        <w:rPr>
-          <w:rFonts w:ascii="Times New Roman" w:hAnsi="Times New Roman" w:cs="Times New Roman"/>
-          <w:sz w:val="24"/>
-        </w:rPr>
-        <w:t xml:space="preserve"> 192.168.1.20/28 any -&gt; 192.168.1.10/24 any (</w:t>
-      </w:r>
-      <w:proofErr w:type="spellStart"/>
-      <w:r>
-        <w:rPr>
-          <w:rFonts w:ascii="Times New Roman" w:hAnsi="Times New Roman" w:cs="Times New Roman"/>
-          <w:sz w:val="24"/>
-        </w:rPr>
-        <w:t>msg</w:t>
-      </w:r>
-      <w:proofErr w:type="spellEnd"/>
-      <w:r>
-        <w:rPr>
-          <w:rFonts w:ascii="Times New Roman" w:hAnsi="Times New Roman" w:cs="Times New Roman"/>
-          <w:sz w:val="24"/>
-        </w:rPr>
-        <w:t xml:space="preserve">: "possible jolt attack detected from 192.168.1.20, timeout in pre-processor"; </w:t>
+        <w:t xml:space="preserve"> is also stored in this model.  The </w:t>
       </w:r>
       <w:proofErr w:type="spellStart"/>
       <w:r>
@@ -4667,122 +4642,110 @@
           <w:rFonts w:ascii="Times New Roman" w:hAnsi="Times New Roman" w:cs="Times New Roman"/>
           <w:sz w:val="24"/>
         </w:rPr>
-        <w:t xml:space="preserve">: 4; </w:t>
-      </w:r>
-      <w:proofErr w:type="spellStart"/>
-      <w:r>
-        <w:rPr>
-          <w:rFonts w:ascii="Times New Roman" w:hAnsi="Times New Roman" w:cs="Times New Roman"/>
-          <w:sz w:val="24"/>
-        </w:rPr>
-        <w:t>logto</w:t>
-      </w:r>
-      <w:proofErr w:type="spellEnd"/>
-      <w:r>
-        <w:rPr>
-          <w:rFonts w:ascii="Times New Roman" w:hAnsi="Times New Roman" w:cs="Times New Roman"/>
-          <w:sz w:val="24"/>
-        </w:rPr>
-        <w:t>: joltDetected.txt;)</w:t>
-      </w:r>
-    </w:p>
-    <w:p>
-      <w:pPr>
-        <w:rPr>
-          <w:rFonts w:ascii="Times New Roman" w:hAnsi="Times New Roman" w:cs="Times New Roman"/>
-          <w:sz w:val="24"/>
-        </w:rPr>
-      </w:pPr>
-      <w:r>
-        <w:rPr>
-          <w:rFonts w:ascii="Times New Roman" w:hAnsi="Times New Roman" w:cs="Times New Roman"/>
-          <w:sz w:val="24"/>
-        </w:rPr>
-        <w:t xml:space="preserve">alert </w:t>
-      </w:r>
-      <w:proofErr w:type="spellStart"/>
-      <w:r>
-        <w:rPr>
-          <w:rFonts w:ascii="Times New Roman" w:hAnsi="Times New Roman" w:cs="Times New Roman"/>
-          <w:sz w:val="24"/>
-        </w:rPr>
-        <w:t>udp</w:t>
-      </w:r>
-      <w:proofErr w:type="spellEnd"/>
-      <w:r>
-        <w:rPr>
-          <w:rFonts w:ascii="Times New Roman" w:hAnsi="Times New Roman" w:cs="Times New Roman"/>
-          <w:sz w:val="24"/>
-        </w:rPr>
-        <w:t xml:space="preserve"> 129.244.125.194/24 4153 -&gt; 129.244.73.185/24 61045 (</w:t>
-      </w:r>
-      <w:proofErr w:type="spellStart"/>
-      <w:r>
-        <w:rPr>
-          <w:rFonts w:ascii="Times New Roman" w:hAnsi="Times New Roman" w:cs="Times New Roman"/>
-          <w:sz w:val="24"/>
-        </w:rPr>
-        <w:t>msg</w:t>
-      </w:r>
-      <w:proofErr w:type="spellEnd"/>
-      <w:r>
-        <w:rPr>
-          <w:rFonts w:ascii="Times New Roman" w:hAnsi="Times New Roman" w:cs="Times New Roman"/>
-          <w:sz w:val="24"/>
-        </w:rPr>
-        <w:t xml:space="preserve">: "possible teardrop attack detected, overlap in pre-processor"; sid:2; </w:t>
-      </w:r>
-      <w:proofErr w:type="gramStart"/>
-      <w:r>
-        <w:rPr>
-          <w:rFonts w:ascii="Times New Roman" w:hAnsi="Times New Roman" w:cs="Times New Roman"/>
-          <w:sz w:val="24"/>
-        </w:rPr>
-        <w:t>logto:teardropDetected.txt</w:t>
-      </w:r>
-      <w:proofErr w:type="gramEnd"/>
-      <w:r>
-        <w:rPr>
-          <w:rFonts w:ascii="Times New Roman" w:hAnsi="Times New Roman" w:cs="Times New Roman"/>
-          <w:sz w:val="24"/>
-        </w:rPr>
-        <w:t>;)</w:t>
-      </w:r>
-    </w:p>
-    <w:p>
-      <w:pPr>
-        <w:rPr>
-          <w:rFonts w:ascii="Times New Roman" w:hAnsi="Times New Roman" w:cs="Times New Roman"/>
-          <w:sz w:val="24"/>
-        </w:rPr>
-      </w:pPr>
-      <w:r>
-        <w:rPr>
-          <w:rFonts w:ascii="Times New Roman" w:hAnsi="Times New Roman" w:cs="Times New Roman"/>
-          <w:sz w:val="24"/>
-        </w:rPr>
-        <w:t>The results showed success in identifying the attacks according to these rules</w:t>
-      </w:r>
-      <w:r>
-        <w:rPr>
-          <w:rFonts w:ascii="Times New Roman" w:hAnsi="Times New Roman" w:cs="Times New Roman"/>
-          <w:sz w:val="24"/>
-        </w:rPr>
-        <w:t>.</w:t>
-      </w:r>
-      <w:r>
-        <w:rPr>
-          <w:rFonts w:ascii="Times New Roman" w:hAnsi="Times New Roman" w:cs="Times New Roman"/>
-          <w:sz w:val="24"/>
-        </w:rPr>
-        <w:t xml:space="preserve">  The following show the logfiles that were created when the attacks were detected.</w:t>
-      </w:r>
-    </w:p>
-    <w:p>
-      <w:pPr>
-        <w:rPr>
-          <w:rFonts w:ascii="Times New Roman" w:hAnsi="Times New Roman" w:cs="Times New Roman"/>
-          <w:sz w:val="24"/>
+        <w:t xml:space="preserve"> of overlapping is 2, and the </w:t>
+      </w:r>
+      <w:proofErr w:type="spellStart"/>
+      <w:r>
+        <w:rPr>
+          <w:rFonts w:ascii="Times New Roman" w:hAnsi="Times New Roman" w:cs="Times New Roman"/>
+          <w:sz w:val="24"/>
+        </w:rPr>
+        <w:t>sid</w:t>
+      </w:r>
+      <w:proofErr w:type="spellEnd"/>
+      <w:r>
+        <w:rPr>
+          <w:rFonts w:ascii="Times New Roman" w:hAnsi="Times New Roman" w:cs="Times New Roman"/>
+          <w:sz w:val="24"/>
+        </w:rPr>
+        <w:t xml:space="preserve"> of exceeding 64k is 3.  If neither of these happened, then an </w:t>
+      </w:r>
+      <w:proofErr w:type="spellStart"/>
+      <w:r>
+        <w:rPr>
+          <w:rFonts w:ascii="Times New Roman" w:hAnsi="Times New Roman" w:cs="Times New Roman"/>
+          <w:sz w:val="24"/>
+        </w:rPr>
+        <w:t>sid</w:t>
+      </w:r>
+      <w:proofErr w:type="spellEnd"/>
+      <w:r>
+        <w:rPr>
+          <w:rFonts w:ascii="Times New Roman" w:hAnsi="Times New Roman" w:cs="Times New Roman"/>
+          <w:sz w:val="24"/>
+        </w:rPr>
+        <w:t xml:space="preserve"> of 1 is set meaning the reassembly process was perfect.  If while retrieving the packets the thread times out, then a fragment model is again created with the packets received and an </w:t>
+      </w:r>
+      <w:proofErr w:type="spellStart"/>
+      <w:r>
+        <w:rPr>
+          <w:rFonts w:ascii="Times New Roman" w:hAnsi="Times New Roman" w:cs="Times New Roman"/>
+          <w:sz w:val="24"/>
+        </w:rPr>
+        <w:t>sid</w:t>
+      </w:r>
+      <w:proofErr w:type="spellEnd"/>
+      <w:r>
+        <w:rPr>
+          <w:rFonts w:ascii="Times New Roman" w:hAnsi="Times New Roman" w:cs="Times New Roman"/>
+          <w:sz w:val="24"/>
+        </w:rPr>
+        <w:t xml:space="preserve"> of 4 which signifies timing out.  The fragment model is then placed into the concurrent queue of reassembled fragments, and the thread exits.</w:t>
+      </w:r>
+    </w:p>
+    <w:p>
+      <w:pPr>
+        <w:pStyle w:val="NoSpacing"/>
+        <w:rPr>
+          <w:rFonts w:ascii="Times New Roman" w:hAnsi="Times New Roman" w:cs="Times New Roman"/>
+          <w:b/>
+          <w:sz w:val="32"/>
+        </w:rPr>
+      </w:pPr>
+      <w:proofErr w:type="spellStart"/>
+      <w:r>
+        <w:rPr>
+          <w:rFonts w:ascii="Times New Roman" w:hAnsi="Times New Roman" w:cs="Times New Roman"/>
+          <w:b/>
+          <w:sz w:val="32"/>
+        </w:rPr>
+        <w:t>EthernetParser</w:t>
+      </w:r>
+      <w:proofErr w:type="spellEnd"/>
+      <w:r>
+        <w:rPr>
+          <w:rFonts w:ascii="Times New Roman" w:hAnsi="Times New Roman" w:cs="Times New Roman"/>
+          <w:b/>
+          <w:sz w:val="32"/>
+        </w:rPr>
+        <w:t>:</w:t>
+      </w:r>
+    </w:p>
+    <w:p>
+      <w:pPr>
+        <w:pStyle w:val="NoSpacing"/>
+        <w:jc w:val="center"/>
+        <w:rPr>
+          <w:rFonts w:ascii="Times New Roman" w:hAnsi="Times New Roman" w:cs="Times New Roman"/>
+          <w:sz w:val="28"/>
+        </w:rPr>
+      </w:pPr>
+      <w:r>
+        <w:rPr>
+          <w:rFonts w:ascii="Times New Roman" w:hAnsi="Times New Roman" w:cs="Times New Roman"/>
+          <w:sz w:val="28"/>
+        </w:rPr>
+        <w:t>Ethernet Packet</w:t>
+      </w:r>
+    </w:p>
+    <w:p>
+      <w:pPr>
+        <w:pStyle w:val="NoSpacing"/>
+        <w:jc w:val="center"/>
+        <w:rPr>
+          <w:rFonts w:ascii="Times New Roman" w:hAnsi="Times New Roman" w:cs="Times New Roman"/>
+          <w:b/>
+          <w:sz w:val="32"/>
         </w:rPr>
       </w:pPr>
       <w:r>
@@ -4790,10 +4753,10 @@
           <w:noProof/>
         </w:rPr>
         <w:drawing>
-          <wp:inline distT="0" distB="0" distL="0" distR="0" wp14:anchorId="695F55BF" wp14:editId="7AD40A3B">
-            <wp:extent cx="6380752" cy="712381"/>
-            <wp:effectExtent l="0" t="0" r="1270" b="0"/>
-            <wp:docPr id="1" name="Picture 1"/>
+          <wp:inline distT="0" distB="0" distL="0" distR="0" wp14:anchorId="48E9A95E" wp14:editId="47136339">
+            <wp:extent cx="5943600" cy="655955"/>
+            <wp:effectExtent l="0" t="0" r="0" b="0"/>
+            <wp:docPr id="9" name="Picture 9"/>
             <wp:cNvGraphicFramePr>
               <a:graphicFrameLocks xmlns:a="http://schemas.openxmlformats.org/drawingml/2006/main" noChangeAspect="1"/>
             </wp:cNvGraphicFramePr>
@@ -4813,7 +4776,7 @@
                   <pic:spPr>
                     <a:xfrm>
                       <a:off x="0" y="0"/>
-                      <a:ext cx="6471869" cy="722554"/>
+                      <a:ext cx="5943600" cy="655955"/>
                     </a:xfrm>
                     <a:prstGeom prst="rect">
                       <a:avLst/>
@@ -4828,6 +4791,170 @@
     </w:p>
     <w:p>
       <w:pPr>
+        <w:pStyle w:val="NoSpacing"/>
+        <w:jc w:val="center"/>
+        <w:rPr>
+          <w:rFonts w:ascii="Times New Roman" w:hAnsi="Times New Roman" w:cs="Times New Roman"/>
+          <w:sz w:val="24"/>
+        </w:rPr>
+      </w:pPr>
+      <w:hyperlink r:id="rId9" w:history="1">
+        <w:r>
+          <w:rPr>
+            <w:rStyle w:val="Hyperlink"/>
+            <w:rFonts w:ascii="Times New Roman" w:hAnsi="Times New Roman" w:cs="Times New Roman"/>
+            <w:sz w:val="24"/>
+          </w:rPr>
+          <w:t>http://www.networksorcery.com/enp/protocol/IEEE8023.htm</w:t>
+        </w:r>
+      </w:hyperlink>
+    </w:p>
+    <w:p>
+      <w:pPr>
+        <w:pStyle w:val="NoSpacing"/>
+        <w:rPr>
+          <w:rFonts w:ascii="Times New Roman" w:hAnsi="Times New Roman" w:cs="Times New Roman"/>
+          <w:sz w:val="24"/>
+        </w:rPr>
+      </w:pPr>
+    </w:p>
+    <w:p>
+      <w:pPr>
+        <w:pStyle w:val="NoSpacing"/>
+        <w:rPr>
+          <w:rFonts w:ascii="Times New Roman" w:hAnsi="Times New Roman" w:cs="Times New Roman"/>
+          <w:sz w:val="24"/>
+        </w:rPr>
+      </w:pPr>
+      <w:r>
+        <w:rPr>
+          <w:rFonts w:ascii="Times New Roman" w:hAnsi="Times New Roman" w:cs="Times New Roman"/>
+          <w:sz w:val="24"/>
+        </w:rPr>
+        <w:tab/>
+        <w:t xml:space="preserve">Ethernet packets are parsed according to the above image.  The </w:t>
+      </w:r>
+      <w:proofErr w:type="spellStart"/>
+      <w:r>
+        <w:rPr>
+          <w:rFonts w:ascii="Times New Roman" w:hAnsi="Times New Roman" w:cs="Times New Roman"/>
+          <w:sz w:val="24"/>
+        </w:rPr>
+        <w:t>EthernetParser</w:t>
+      </w:r>
+      <w:proofErr w:type="spellEnd"/>
+      <w:r>
+        <w:rPr>
+          <w:rFonts w:ascii="Times New Roman" w:hAnsi="Times New Roman" w:cs="Times New Roman"/>
+          <w:sz w:val="24"/>
+        </w:rPr>
+        <w:t xml:space="preserve"> class contains a pair of variables for each different part of the header, except for payload which only has one variable representing it.  The first variable stores the value as a byte array, while the second converts it to a string.  The conversion to string maintains the value in hex.  The payload is stored as a byte array copying the packet that was parsed from index 14 to the end of the array.  The class also contains getters to retrieve every part of the header as either bytes, or a string.  Furthermore, two functions named </w:t>
+      </w:r>
+      <w:proofErr w:type="spellStart"/>
+      <w:r>
+        <w:rPr>
+          <w:rFonts w:ascii="Times New Roman" w:hAnsi="Times New Roman" w:cs="Times New Roman"/>
+          <w:sz w:val="24"/>
+        </w:rPr>
+        <w:t>printAll</w:t>
+      </w:r>
+      <w:proofErr w:type="spellEnd"/>
+      <w:r>
+        <w:rPr>
+          <w:rFonts w:ascii="Times New Roman" w:hAnsi="Times New Roman" w:cs="Times New Roman"/>
+          <w:sz w:val="24"/>
+        </w:rPr>
+        <w:t xml:space="preserve">, and </w:t>
+      </w:r>
+      <w:proofErr w:type="spellStart"/>
+      <w:r>
+        <w:rPr>
+          <w:rFonts w:ascii="Times New Roman" w:hAnsi="Times New Roman" w:cs="Times New Roman"/>
+          <w:sz w:val="24"/>
+        </w:rPr>
+        <w:t>printHeaderOnly</w:t>
+      </w:r>
+      <w:proofErr w:type="spellEnd"/>
+      <w:r>
+        <w:rPr>
+          <w:rFonts w:ascii="Times New Roman" w:hAnsi="Times New Roman" w:cs="Times New Roman"/>
+          <w:sz w:val="24"/>
+        </w:rPr>
+        <w:t xml:space="preserve"> are defined for printing.  The payload is converted into a UTF-8 encoding.</w:t>
+      </w:r>
+    </w:p>
+    <w:p>
+      <w:pPr>
+        <w:pStyle w:val="NoSpacing"/>
+        <w:jc w:val="center"/>
+        <w:rPr>
+          <w:rFonts w:ascii="Times New Roman" w:hAnsi="Times New Roman" w:cs="Times New Roman"/>
+          <w:b/>
+          <w:sz w:val="32"/>
+        </w:rPr>
+      </w:pPr>
+    </w:p>
+    <w:p>
+      <w:pPr>
+        <w:pStyle w:val="NoSpacing"/>
+        <w:jc w:val="center"/>
+        <w:rPr>
+          <w:rFonts w:ascii="Times New Roman" w:hAnsi="Times New Roman" w:cs="Times New Roman"/>
+          <w:b/>
+          <w:sz w:val="32"/>
+        </w:rPr>
+      </w:pPr>
+    </w:p>
+    <w:p>
+      <w:pPr>
+        <w:pStyle w:val="NoSpacing"/>
+        <w:rPr>
+          <w:rFonts w:ascii="Times New Roman" w:hAnsi="Times New Roman" w:cs="Times New Roman"/>
+          <w:b/>
+          <w:sz w:val="32"/>
+        </w:rPr>
+      </w:pPr>
+      <w:proofErr w:type="spellStart"/>
+      <w:r>
+        <w:rPr>
+          <w:rFonts w:ascii="Times New Roman" w:hAnsi="Times New Roman" w:cs="Times New Roman"/>
+          <w:b/>
+          <w:sz w:val="32"/>
+        </w:rPr>
+        <w:lastRenderedPageBreak/>
+        <w:t>ARPParser</w:t>
+      </w:r>
+      <w:proofErr w:type="spellEnd"/>
+      <w:r>
+        <w:rPr>
+          <w:rFonts w:ascii="Times New Roman" w:hAnsi="Times New Roman" w:cs="Times New Roman"/>
+          <w:b/>
+          <w:sz w:val="32"/>
+        </w:rPr>
+        <w:t>:</w:t>
+      </w:r>
+    </w:p>
+    <w:p>
+      <w:pPr>
+        <w:pStyle w:val="NoSpacing"/>
+        <w:jc w:val="center"/>
+        <w:rPr>
+          <w:rFonts w:ascii="Times New Roman" w:hAnsi="Times New Roman" w:cs="Times New Roman"/>
+          <w:sz w:val="28"/>
+        </w:rPr>
+      </w:pPr>
+      <w:r>
+        <w:rPr>
+          <w:rFonts w:ascii="Times New Roman" w:hAnsi="Times New Roman" w:cs="Times New Roman"/>
+          <w:sz w:val="28"/>
+        </w:rPr>
+        <w:t>ARP Packet</w:t>
+      </w:r>
+    </w:p>
+    <w:p>
+      <w:pPr>
+        <w:pStyle w:val="NoSpacing"/>
+        <w:jc w:val="center"/>
         <w:rPr>
           <w:rFonts w:ascii="Times New Roman" w:hAnsi="Times New Roman" w:cs="Times New Roman"/>
           <w:sz w:val="24"/>
@@ -4838,59 +4965,10 @@
           <w:noProof/>
         </w:rPr>
         <w:drawing>
-          <wp:inline distT="0" distB="0" distL="0" distR="0" wp14:anchorId="153EA25F" wp14:editId="1D46FB07">
-            <wp:extent cx="6428370" cy="574158"/>
+          <wp:inline distT="0" distB="0" distL="0" distR="0" wp14:anchorId="2F1E1312" wp14:editId="2FCE545C">
+            <wp:extent cx="2905125" cy="3277577"/>
             <wp:effectExtent l="0" t="0" r="0" b="0"/>
-            <wp:docPr id="2" name="Picture 2"/>
-            <wp:cNvGraphicFramePr>
-              <a:graphicFrameLocks xmlns:a="http://schemas.openxmlformats.org/drawingml/2006/main" noChangeAspect="1"/>
-            </wp:cNvGraphicFramePr>
-            <a:graphic xmlns:a="http://schemas.openxmlformats.org/drawingml/2006/main">
-              <a:graphicData uri="http://schemas.openxmlformats.org/drawingml/2006/picture">
-                <pic:pic xmlns:pic="http://schemas.openxmlformats.org/drawingml/2006/picture">
-                  <pic:nvPicPr>
-                    <pic:cNvPr id="1" name=""/>
-                    <pic:cNvPicPr/>
-                  </pic:nvPicPr>
-                  <pic:blipFill>
-                    <a:blip r:embed="rId9"/>
-                    <a:stretch>
-                      <a:fillRect/>
-                    </a:stretch>
-                  </pic:blipFill>
-                  <pic:spPr>
-                    <a:xfrm>
-                      <a:off x="0" y="0"/>
-                      <a:ext cx="6641051" cy="593154"/>
-                    </a:xfrm>
-                    <a:prstGeom prst="rect">
-                      <a:avLst/>
-                    </a:prstGeom>
-                  </pic:spPr>
-                </pic:pic>
-              </a:graphicData>
-            </a:graphic>
-          </wp:inline>
-        </w:drawing>
-      </w:r>
-    </w:p>
-    <w:p>
-      <w:pPr>
-        <w:rPr>
-          <w:rFonts w:ascii="Times New Roman" w:hAnsi="Times New Roman" w:cs="Times New Roman"/>
-          <w:sz w:val="24"/>
-        </w:rPr>
-      </w:pPr>
-      <w:r>
-        <w:rPr>
-          <w:noProof/>
-        </w:rPr>
-        <w:lastRenderedPageBreak/>
-        <w:drawing>
-          <wp:inline distT="0" distB="0" distL="0" distR="0" wp14:anchorId="7575B3DB" wp14:editId="1C66FF21">
-            <wp:extent cx="5943600" cy="1127760"/>
-            <wp:effectExtent l="0" t="0" r="0" b="0"/>
-            <wp:docPr id="3" name="Picture 3"/>
+            <wp:docPr id="4" name="Picture 4"/>
             <wp:cNvGraphicFramePr>
               <a:graphicFrameLocks xmlns:a="http://schemas.openxmlformats.org/drawingml/2006/main" noChangeAspect="1"/>
             </wp:cNvGraphicFramePr>
@@ -4910,6 +4988,1741 @@
                   <pic:spPr>
                     <a:xfrm>
                       <a:off x="0" y="0"/>
+                      <a:ext cx="2924049" cy="3298927"/>
+                    </a:xfrm>
+                    <a:prstGeom prst="rect">
+                      <a:avLst/>
+                    </a:prstGeom>
+                  </pic:spPr>
+                </pic:pic>
+              </a:graphicData>
+            </a:graphic>
+          </wp:inline>
+        </w:drawing>
+      </w:r>
+    </w:p>
+    <w:p>
+      <w:pPr>
+        <w:pStyle w:val="NoSpacing"/>
+        <w:jc w:val="center"/>
+        <w:rPr>
+          <w:rFonts w:ascii="Times New Roman" w:hAnsi="Times New Roman" w:cs="Times New Roman"/>
+          <w:sz w:val="24"/>
+        </w:rPr>
+      </w:pPr>
+      <w:hyperlink r:id="rId11" w:history="1">
+        <w:r>
+          <w:rPr>
+            <w:rStyle w:val="Hyperlink"/>
+            <w:rFonts w:ascii="Times New Roman" w:hAnsi="Times New Roman" w:cs="Times New Roman"/>
+            <w:sz w:val="24"/>
+          </w:rPr>
+          <w:t>https://en.wikipedia.org/wiki/Address_Resolution_Protocol</w:t>
+        </w:r>
+      </w:hyperlink>
+    </w:p>
+    <w:p>
+      <w:pPr>
+        <w:pStyle w:val="NoSpacing"/>
+        <w:jc w:val="center"/>
+        <w:rPr>
+          <w:rFonts w:ascii="Times New Roman" w:hAnsi="Times New Roman" w:cs="Times New Roman"/>
+          <w:sz w:val="24"/>
+        </w:rPr>
+      </w:pPr>
+    </w:p>
+    <w:p>
+      <w:pPr>
+        <w:pStyle w:val="NoSpacing"/>
+        <w:ind w:firstLine="720"/>
+        <w:rPr>
+          <w:rFonts w:ascii="Times New Roman" w:hAnsi="Times New Roman" w:cs="Times New Roman"/>
+          <w:sz w:val="24"/>
+        </w:rPr>
+      </w:pPr>
+      <w:r>
+        <w:rPr>
+          <w:rFonts w:ascii="Times New Roman" w:hAnsi="Times New Roman" w:cs="Times New Roman"/>
+          <w:sz w:val="24"/>
+        </w:rPr>
+        <w:t xml:space="preserve">ARP packets are parsed according to the above image.  The </w:t>
+      </w:r>
+      <w:proofErr w:type="spellStart"/>
+      <w:r>
+        <w:rPr>
+          <w:rFonts w:ascii="Times New Roman" w:hAnsi="Times New Roman" w:cs="Times New Roman"/>
+          <w:sz w:val="24"/>
+        </w:rPr>
+        <w:t>ARPParser</w:t>
+      </w:r>
+      <w:proofErr w:type="spellEnd"/>
+      <w:r>
+        <w:rPr>
+          <w:rFonts w:ascii="Times New Roman" w:hAnsi="Times New Roman" w:cs="Times New Roman"/>
+          <w:sz w:val="24"/>
+        </w:rPr>
+        <w:t xml:space="preserve"> class contains a pair of variables for each different part of the header.  The first variable stores the value as either a byte array or integer, while the second converts it to a string.  All the values except for the MAC addresses are converted into decimal.  When converting values from bytes to integer, a bit wise and operation</w:t>
+      </w:r>
+      <w:r>
+        <w:rPr>
+          <w:rFonts w:ascii="Times New Roman" w:hAnsi="Times New Roman" w:cs="Times New Roman"/>
+          <w:sz w:val="24"/>
+        </w:rPr>
+        <w:t xml:space="preserve"> </w:t>
+      </w:r>
+      <w:r>
+        <w:rPr>
+          <w:rFonts w:ascii="Times New Roman" w:hAnsi="Times New Roman" w:cs="Times New Roman"/>
+          <w:sz w:val="24"/>
+        </w:rPr>
+        <w:t>with 0</w:t>
+      </w:r>
+      <w:proofErr w:type="gramStart"/>
+      <w:r>
+        <w:rPr>
+          <w:rFonts w:ascii="Times New Roman" w:hAnsi="Times New Roman" w:cs="Times New Roman"/>
+          <w:sz w:val="24"/>
+        </w:rPr>
+        <w:t>xFF  was</w:t>
+      </w:r>
+      <w:proofErr w:type="gramEnd"/>
+      <w:r>
+        <w:rPr>
+          <w:rFonts w:ascii="Times New Roman" w:hAnsi="Times New Roman" w:cs="Times New Roman"/>
+          <w:sz w:val="24"/>
+        </w:rPr>
+        <w:t xml:space="preserve"> performed with the retrieved byte.  This would get rid of the sign extension that Java does by default.  When retrieving multi byte values, a bit wise shift of 8 is done, and the next retrieved converted byte is added.  The class also contains getters to retrieve every part of the header as a string.  Furthermore, the functions named </w:t>
+      </w:r>
+      <w:proofErr w:type="spellStart"/>
+      <w:r>
+        <w:rPr>
+          <w:rFonts w:ascii="Times New Roman" w:hAnsi="Times New Roman" w:cs="Times New Roman"/>
+          <w:sz w:val="24"/>
+        </w:rPr>
+        <w:t>printAll</w:t>
+      </w:r>
+      <w:proofErr w:type="spellEnd"/>
+      <w:r>
+        <w:rPr>
+          <w:rFonts w:ascii="Times New Roman" w:hAnsi="Times New Roman" w:cs="Times New Roman"/>
+          <w:sz w:val="24"/>
+        </w:rPr>
+        <w:t xml:space="preserve"> is defined for printing.</w:t>
+      </w:r>
+    </w:p>
+    <w:p>
+      <w:pPr>
+        <w:pStyle w:val="NoSpacing"/>
+        <w:ind w:firstLine="720"/>
+        <w:jc w:val="center"/>
+        <w:rPr>
+          <w:rFonts w:ascii="Times New Roman" w:hAnsi="Times New Roman" w:cs="Times New Roman"/>
+          <w:sz w:val="24"/>
+        </w:rPr>
+      </w:pPr>
+    </w:p>
+    <w:p>
+      <w:pPr>
+        <w:pStyle w:val="NoSpacing"/>
+        <w:rPr>
+          <w:rFonts w:ascii="Times New Roman" w:hAnsi="Times New Roman" w:cs="Times New Roman"/>
+          <w:b/>
+          <w:sz w:val="32"/>
+        </w:rPr>
+      </w:pPr>
+      <w:proofErr w:type="spellStart"/>
+      <w:r>
+        <w:rPr>
+          <w:rFonts w:ascii="Times New Roman" w:hAnsi="Times New Roman" w:cs="Times New Roman"/>
+          <w:b/>
+          <w:sz w:val="32"/>
+        </w:rPr>
+        <w:t>IPPacketParsing</w:t>
+      </w:r>
+      <w:proofErr w:type="spellEnd"/>
+      <w:r>
+        <w:rPr>
+          <w:rFonts w:ascii="Times New Roman" w:hAnsi="Times New Roman" w:cs="Times New Roman"/>
+          <w:b/>
+          <w:sz w:val="32"/>
+        </w:rPr>
+        <w:t>:</w:t>
+      </w:r>
+    </w:p>
+    <w:p>
+      <w:pPr>
+        <w:pStyle w:val="NoSpacing"/>
+        <w:jc w:val="center"/>
+        <w:rPr>
+          <w:rFonts w:ascii="Times New Roman" w:hAnsi="Times New Roman" w:cs="Times New Roman"/>
+          <w:sz w:val="28"/>
+        </w:rPr>
+      </w:pPr>
+      <w:r>
+        <w:rPr>
+          <w:rFonts w:ascii="Times New Roman" w:hAnsi="Times New Roman" w:cs="Times New Roman"/>
+          <w:sz w:val="28"/>
+        </w:rPr>
+        <w:t>IP Packet</w:t>
+      </w:r>
+    </w:p>
+    <w:p>
+      <w:pPr>
+        <w:pStyle w:val="NoSpacing"/>
+        <w:jc w:val="center"/>
+        <w:rPr>
+          <w:rFonts w:ascii="Times New Roman" w:hAnsi="Times New Roman" w:cs="Times New Roman"/>
+          <w:sz w:val="24"/>
+        </w:rPr>
+      </w:pPr>
+      <w:r>
+        <w:rPr>
+          <w:noProof/>
+        </w:rPr>
+        <w:drawing>
+          <wp:inline distT="0" distB="0" distL="0" distR="0" wp14:anchorId="5EE2908C" wp14:editId="34D03D47">
+            <wp:extent cx="5943600" cy="1719580"/>
+            <wp:effectExtent l="0" t="0" r="0" b="0"/>
+            <wp:docPr id="5" name="Picture 5"/>
+            <wp:cNvGraphicFramePr>
+              <a:graphicFrameLocks xmlns:a="http://schemas.openxmlformats.org/drawingml/2006/main" noChangeAspect="1"/>
+            </wp:cNvGraphicFramePr>
+            <a:graphic xmlns:a="http://schemas.openxmlformats.org/drawingml/2006/main">
+              <a:graphicData uri="http://schemas.openxmlformats.org/drawingml/2006/picture">
+                <pic:pic xmlns:pic="http://schemas.openxmlformats.org/drawingml/2006/picture">
+                  <pic:nvPicPr>
+                    <pic:cNvPr id="1" name=""/>
+                    <pic:cNvPicPr/>
+                  </pic:nvPicPr>
+                  <pic:blipFill>
+                    <a:blip r:embed="rId12"/>
+                    <a:stretch>
+                      <a:fillRect/>
+                    </a:stretch>
+                  </pic:blipFill>
+                  <pic:spPr>
+                    <a:xfrm>
+                      <a:off x="0" y="0"/>
+                      <a:ext cx="5943600" cy="1719580"/>
+                    </a:xfrm>
+                    <a:prstGeom prst="rect">
+                      <a:avLst/>
+                    </a:prstGeom>
+                  </pic:spPr>
+                </pic:pic>
+              </a:graphicData>
+            </a:graphic>
+          </wp:inline>
+        </w:drawing>
+      </w:r>
+    </w:p>
+    <w:p>
+      <w:pPr>
+        <w:pStyle w:val="NoSpacing"/>
+        <w:jc w:val="center"/>
+        <w:rPr>
+          <w:rFonts w:ascii="Times New Roman" w:hAnsi="Times New Roman" w:cs="Times New Roman"/>
+          <w:sz w:val="24"/>
+        </w:rPr>
+      </w:pPr>
+      <w:hyperlink r:id="rId13" w:history="1">
+        <w:r>
+          <w:rPr>
+            <w:rStyle w:val="Hyperlink"/>
+            <w:rFonts w:ascii="Times New Roman" w:hAnsi="Times New Roman" w:cs="Times New Roman"/>
+            <w:sz w:val="24"/>
+          </w:rPr>
+          <w:t>https://en.wikipedia.org/wiki/IPv4</w:t>
+        </w:r>
+      </w:hyperlink>
+    </w:p>
+    <w:p>
+      <w:pPr>
+        <w:pStyle w:val="NoSpacing"/>
+        <w:rPr>
+          <w:rFonts w:ascii="Times New Roman" w:hAnsi="Times New Roman" w:cs="Times New Roman"/>
+          <w:sz w:val="24"/>
+        </w:rPr>
+      </w:pPr>
+    </w:p>
+    <w:p>
+      <w:pPr>
+        <w:pStyle w:val="NoSpacing"/>
+        <w:ind w:firstLine="720"/>
+        <w:rPr>
+          <w:rFonts w:ascii="Times New Roman" w:hAnsi="Times New Roman" w:cs="Times New Roman"/>
+          <w:sz w:val="24"/>
+        </w:rPr>
+      </w:pPr>
+      <w:r>
+        <w:rPr>
+          <w:rFonts w:ascii="Times New Roman" w:hAnsi="Times New Roman" w:cs="Times New Roman"/>
+          <w:sz w:val="24"/>
+        </w:rPr>
+        <w:t xml:space="preserve">IP packets are parsed according to the above image.  The </w:t>
+      </w:r>
+      <w:proofErr w:type="spellStart"/>
+      <w:r>
+        <w:rPr>
+          <w:rFonts w:ascii="Times New Roman" w:hAnsi="Times New Roman" w:cs="Times New Roman"/>
+          <w:sz w:val="24"/>
+        </w:rPr>
+        <w:t>IPPacketParser</w:t>
+      </w:r>
+      <w:proofErr w:type="spellEnd"/>
+      <w:r>
+        <w:rPr>
+          <w:rFonts w:ascii="Times New Roman" w:hAnsi="Times New Roman" w:cs="Times New Roman"/>
+          <w:sz w:val="24"/>
+        </w:rPr>
+        <w:t xml:space="preserve"> class contains a pair of variables for most of the different parts of the header.  The exception is version, </w:t>
+      </w:r>
+      <w:proofErr w:type="spellStart"/>
+      <w:r>
+        <w:rPr>
+          <w:rFonts w:ascii="Times New Roman" w:hAnsi="Times New Roman" w:cs="Times New Roman"/>
+          <w:sz w:val="24"/>
+        </w:rPr>
+        <w:t>ihl</w:t>
+      </w:r>
+      <w:proofErr w:type="spellEnd"/>
+      <w:r>
+        <w:rPr>
+          <w:rFonts w:ascii="Times New Roman" w:hAnsi="Times New Roman" w:cs="Times New Roman"/>
+          <w:sz w:val="24"/>
+        </w:rPr>
+        <w:t xml:space="preserve">, </w:t>
+      </w:r>
+      <w:proofErr w:type="spellStart"/>
+      <w:r>
+        <w:rPr>
+          <w:rFonts w:ascii="Times New Roman" w:hAnsi="Times New Roman" w:cs="Times New Roman"/>
+          <w:sz w:val="24"/>
+        </w:rPr>
+        <w:t>dscp</w:t>
+      </w:r>
+      <w:proofErr w:type="spellEnd"/>
+      <w:r>
+        <w:rPr>
+          <w:rFonts w:ascii="Times New Roman" w:hAnsi="Times New Roman" w:cs="Times New Roman"/>
+          <w:sz w:val="24"/>
+        </w:rPr>
+        <w:t xml:space="preserve">, </w:t>
+      </w:r>
+      <w:proofErr w:type="spellStart"/>
+      <w:r>
+        <w:rPr>
+          <w:rFonts w:ascii="Times New Roman" w:hAnsi="Times New Roman" w:cs="Times New Roman"/>
+          <w:sz w:val="24"/>
+        </w:rPr>
+        <w:t>ecn</w:t>
+      </w:r>
+      <w:proofErr w:type="spellEnd"/>
+      <w:r>
+        <w:rPr>
+          <w:rFonts w:ascii="Times New Roman" w:hAnsi="Times New Roman" w:cs="Times New Roman"/>
+          <w:sz w:val="24"/>
+        </w:rPr>
+        <w:t xml:space="preserve">, and payload.  The first four are converted to strings, while payload is kept as a byte array.  The first variable stores the value as an integer, while the second converts it to a string.  When converting values from bytes to integer, a bit wise and operation with 0xFF was performed with the retrieved byte.  This would get rid of the sign extension that Java does by default.  </w:t>
+      </w:r>
+    </w:p>
+    <w:p>
+      <w:pPr>
+        <w:pStyle w:val="NoSpacing"/>
+        <w:ind w:firstLine="720"/>
+        <w:rPr>
+          <w:rFonts w:ascii="Times New Roman" w:hAnsi="Times New Roman" w:cs="Times New Roman"/>
+          <w:sz w:val="24"/>
+        </w:rPr>
+      </w:pPr>
+      <w:r>
+        <w:rPr>
+          <w:rFonts w:ascii="Times New Roman" w:hAnsi="Times New Roman" w:cs="Times New Roman"/>
+          <w:sz w:val="24"/>
+        </w:rPr>
+        <w:t xml:space="preserve">When retrieving multi byte values, a bit wise shift of 8 is done, and the next retrieved converted byte is added.  When retrieving values that were less than a byte long, a masking technique was used.  The class also contains getters to retrieve every part of the header as a string.  The payload is stored as a byte array copying the packet that was parsed from index 34 to the end of the array.  The payload is converted into a UTF-8 encoding.  Furthermore, two functions named </w:t>
+      </w:r>
+      <w:proofErr w:type="spellStart"/>
+      <w:r>
+        <w:rPr>
+          <w:rFonts w:ascii="Times New Roman" w:hAnsi="Times New Roman" w:cs="Times New Roman"/>
+          <w:sz w:val="24"/>
+        </w:rPr>
+        <w:t>printAll</w:t>
+      </w:r>
+      <w:proofErr w:type="spellEnd"/>
+      <w:r>
+        <w:rPr>
+          <w:rFonts w:ascii="Times New Roman" w:hAnsi="Times New Roman" w:cs="Times New Roman"/>
+          <w:sz w:val="24"/>
+        </w:rPr>
+        <w:t xml:space="preserve">, and </w:t>
+      </w:r>
+      <w:proofErr w:type="spellStart"/>
+      <w:r>
+        <w:rPr>
+          <w:rFonts w:ascii="Times New Roman" w:hAnsi="Times New Roman" w:cs="Times New Roman"/>
+          <w:sz w:val="24"/>
+        </w:rPr>
+        <w:t>printHeaderOnly</w:t>
+      </w:r>
+      <w:proofErr w:type="spellEnd"/>
+      <w:r>
+        <w:rPr>
+          <w:rFonts w:ascii="Times New Roman" w:hAnsi="Times New Roman" w:cs="Times New Roman"/>
+          <w:sz w:val="24"/>
+        </w:rPr>
+        <w:t xml:space="preserve"> are defined for printing.</w:t>
+      </w:r>
+    </w:p>
+    <w:p>
+      <w:pPr>
+        <w:pStyle w:val="NoSpacing"/>
+        <w:rPr>
+          <w:rFonts w:ascii="Times New Roman" w:hAnsi="Times New Roman" w:cs="Times New Roman"/>
+          <w:sz w:val="28"/>
+        </w:rPr>
+      </w:pPr>
+      <w:r>
+        <w:rPr>
+          <w:rFonts w:ascii="Times New Roman" w:hAnsi="Times New Roman" w:cs="Times New Roman"/>
+          <w:sz w:val="24"/>
+        </w:rPr>
+        <w:tab/>
+      </w:r>
+    </w:p>
+    <w:p>
+      <w:pPr>
+        <w:pStyle w:val="NoSpacing"/>
+        <w:rPr>
+          <w:rFonts w:ascii="Times New Roman" w:hAnsi="Times New Roman" w:cs="Times New Roman"/>
+          <w:b/>
+          <w:sz w:val="32"/>
+        </w:rPr>
+      </w:pPr>
+      <w:proofErr w:type="spellStart"/>
+      <w:r>
+        <w:rPr>
+          <w:rFonts w:ascii="Times New Roman" w:hAnsi="Times New Roman" w:cs="Times New Roman"/>
+          <w:b/>
+          <w:sz w:val="32"/>
+        </w:rPr>
+        <w:t>TCPParser</w:t>
+      </w:r>
+      <w:proofErr w:type="spellEnd"/>
+      <w:r>
+        <w:rPr>
+          <w:rFonts w:ascii="Times New Roman" w:hAnsi="Times New Roman" w:cs="Times New Roman"/>
+          <w:b/>
+          <w:sz w:val="32"/>
+        </w:rPr>
+        <w:t>:</w:t>
+      </w:r>
+    </w:p>
+    <w:p>
+      <w:pPr>
+        <w:pStyle w:val="NoSpacing"/>
+        <w:jc w:val="center"/>
+        <w:rPr>
+          <w:rFonts w:ascii="Times New Roman" w:hAnsi="Times New Roman" w:cs="Times New Roman"/>
+          <w:sz w:val="28"/>
+        </w:rPr>
+      </w:pPr>
+      <w:r>
+        <w:rPr>
+          <w:rFonts w:ascii="Times New Roman" w:hAnsi="Times New Roman" w:cs="Times New Roman"/>
+          <w:sz w:val="28"/>
+        </w:rPr>
+        <w:t>TCP Packet</w:t>
+      </w:r>
+    </w:p>
+    <w:p>
+      <w:pPr>
+        <w:pStyle w:val="NoSpacing"/>
+        <w:ind w:firstLine="720"/>
+        <w:jc w:val="center"/>
+        <w:rPr>
+          <w:rFonts w:ascii="Times New Roman" w:hAnsi="Times New Roman" w:cs="Times New Roman"/>
+          <w:sz w:val="24"/>
+        </w:rPr>
+      </w:pPr>
+      <w:r>
+        <w:rPr>
+          <w:noProof/>
+        </w:rPr>
+        <w:drawing>
+          <wp:inline distT="0" distB="0" distL="0" distR="0" wp14:anchorId="58398D9A" wp14:editId="32FA3ADE">
+            <wp:extent cx="4429125" cy="1352871"/>
+            <wp:effectExtent l="0" t="0" r="0" b="0"/>
+            <wp:docPr id="6" name="Picture 6"/>
+            <wp:cNvGraphicFramePr>
+              <a:graphicFrameLocks xmlns:a="http://schemas.openxmlformats.org/drawingml/2006/main" noChangeAspect="1"/>
+            </wp:cNvGraphicFramePr>
+            <a:graphic xmlns:a="http://schemas.openxmlformats.org/drawingml/2006/main">
+              <a:graphicData uri="http://schemas.openxmlformats.org/drawingml/2006/picture">
+                <pic:pic xmlns:pic="http://schemas.openxmlformats.org/drawingml/2006/picture">
+                  <pic:nvPicPr>
+                    <pic:cNvPr id="1" name=""/>
+                    <pic:cNvPicPr/>
+                  </pic:nvPicPr>
+                  <pic:blipFill>
+                    <a:blip r:embed="rId14"/>
+                    <a:stretch>
+                      <a:fillRect/>
+                    </a:stretch>
+                  </pic:blipFill>
+                  <pic:spPr>
+                    <a:xfrm>
+                      <a:off x="0" y="0"/>
+                      <a:ext cx="4457235" cy="1361457"/>
+                    </a:xfrm>
+                    <a:prstGeom prst="rect">
+                      <a:avLst/>
+                    </a:prstGeom>
+                  </pic:spPr>
+                </pic:pic>
+              </a:graphicData>
+            </a:graphic>
+          </wp:inline>
+        </w:drawing>
+      </w:r>
+    </w:p>
+    <w:p>
+      <w:pPr>
+        <w:pStyle w:val="NoSpacing"/>
+        <w:ind w:firstLine="720"/>
+        <w:jc w:val="center"/>
+        <w:rPr>
+          <w:rFonts w:ascii="Times New Roman" w:hAnsi="Times New Roman" w:cs="Times New Roman"/>
+          <w:sz w:val="24"/>
+        </w:rPr>
+      </w:pPr>
+      <w:hyperlink r:id="rId15" w:history="1">
+        <w:r>
+          <w:rPr>
+            <w:rStyle w:val="Hyperlink"/>
+            <w:rFonts w:ascii="Times New Roman" w:hAnsi="Times New Roman" w:cs="Times New Roman"/>
+            <w:sz w:val="24"/>
+          </w:rPr>
+          <w:t>https://en.wikipedia.org/wiki/Transmission_Control_Protocol</w:t>
+        </w:r>
+      </w:hyperlink>
+    </w:p>
+    <w:p>
+      <w:pPr>
+        <w:pStyle w:val="NoSpacing"/>
+        <w:ind w:firstLine="720"/>
+        <w:jc w:val="center"/>
+        <w:rPr>
+          <w:rFonts w:ascii="Times New Roman" w:hAnsi="Times New Roman" w:cs="Times New Roman"/>
+          <w:sz w:val="24"/>
+        </w:rPr>
+      </w:pPr>
+    </w:p>
+    <w:p>
+      <w:pPr>
+        <w:pStyle w:val="NoSpacing"/>
+        <w:ind w:firstLine="720"/>
+        <w:rPr>
+          <w:rFonts w:ascii="Times New Roman" w:hAnsi="Times New Roman" w:cs="Times New Roman"/>
+          <w:sz w:val="24"/>
+        </w:rPr>
+      </w:pPr>
+      <w:r>
+        <w:rPr>
+          <w:rFonts w:ascii="Times New Roman" w:hAnsi="Times New Roman" w:cs="Times New Roman"/>
+          <w:sz w:val="24"/>
+        </w:rPr>
+        <w:t xml:space="preserve">TCP packets are parsed according to the above image.  The </w:t>
+      </w:r>
+      <w:proofErr w:type="spellStart"/>
+      <w:r>
+        <w:rPr>
+          <w:rFonts w:ascii="Times New Roman" w:hAnsi="Times New Roman" w:cs="Times New Roman"/>
+          <w:sz w:val="24"/>
+        </w:rPr>
+        <w:t>TCPParser</w:t>
+      </w:r>
+      <w:proofErr w:type="spellEnd"/>
+      <w:r>
+        <w:rPr>
+          <w:rFonts w:ascii="Times New Roman" w:hAnsi="Times New Roman" w:cs="Times New Roman"/>
+          <w:sz w:val="24"/>
+        </w:rPr>
+        <w:t xml:space="preserve"> class contains a pair of variables for most of the different parts of the header, except for the payload, and the flags which are all stored in one variable.  The first variable stores the value as either an integer or a long, while the second converts it to a string.  When converting values from bytes to integer, a bit wise and operation with 0xFF was performed with the retrieved byte.  This would get rid of the sign extension that Java does by default.  </w:t>
+      </w:r>
+    </w:p>
+    <w:p>
+      <w:pPr>
+        <w:pStyle w:val="NoSpacing"/>
+        <w:ind w:firstLine="720"/>
+        <w:rPr>
+          <w:rFonts w:ascii="Times New Roman" w:hAnsi="Times New Roman" w:cs="Times New Roman"/>
+          <w:sz w:val="24"/>
+        </w:rPr>
+      </w:pPr>
+      <w:r>
+        <w:rPr>
+          <w:rFonts w:ascii="Times New Roman" w:hAnsi="Times New Roman" w:cs="Times New Roman"/>
+          <w:sz w:val="24"/>
+        </w:rPr>
+        <w:t xml:space="preserve">When retrieving multi byte values, a bit wise shift of 8 is done, and the next retrieved converted byte is added.  When retrieving values that were less than a byte long, a masking technique was used.  When parsing flags, the aggregation of all the flags is stored in one variable, the string representation has the different types of flags parsed.  The class also contains getters to retrieve every part of the header as a string.  The payload is stored as a byte array copying the packet that was parsed from index 54 to the end of the array.  The payload is converted into a UTF-8 encoding.  Furthermore, two functions named </w:t>
+      </w:r>
+      <w:proofErr w:type="spellStart"/>
+      <w:r>
+        <w:rPr>
+          <w:rFonts w:ascii="Times New Roman" w:hAnsi="Times New Roman" w:cs="Times New Roman"/>
+          <w:sz w:val="24"/>
+        </w:rPr>
+        <w:t>printAll</w:t>
+      </w:r>
+      <w:proofErr w:type="spellEnd"/>
+      <w:r>
+        <w:rPr>
+          <w:rFonts w:ascii="Times New Roman" w:hAnsi="Times New Roman" w:cs="Times New Roman"/>
+          <w:sz w:val="24"/>
+        </w:rPr>
+        <w:t xml:space="preserve">, and </w:t>
+      </w:r>
+      <w:proofErr w:type="spellStart"/>
+      <w:r>
+        <w:rPr>
+          <w:rFonts w:ascii="Times New Roman" w:hAnsi="Times New Roman" w:cs="Times New Roman"/>
+          <w:sz w:val="24"/>
+        </w:rPr>
+        <w:t>printHeaderOnly</w:t>
+      </w:r>
+      <w:proofErr w:type="spellEnd"/>
+      <w:r>
+        <w:rPr>
+          <w:rFonts w:ascii="Times New Roman" w:hAnsi="Times New Roman" w:cs="Times New Roman"/>
+          <w:sz w:val="24"/>
+        </w:rPr>
+        <w:t xml:space="preserve"> are defined for printing.</w:t>
+      </w:r>
+    </w:p>
+    <w:p>
+      <w:pPr>
+        <w:pStyle w:val="NoSpacing"/>
+        <w:ind w:firstLine="720"/>
+        <w:jc w:val="center"/>
+        <w:rPr>
+          <w:rFonts w:ascii="Times New Roman" w:hAnsi="Times New Roman" w:cs="Times New Roman"/>
+          <w:sz w:val="24"/>
+        </w:rPr>
+      </w:pPr>
+    </w:p>
+    <w:p>
+      <w:pPr>
+        <w:pStyle w:val="NoSpacing"/>
+        <w:ind w:firstLine="720"/>
+        <w:rPr>
+          <w:rFonts w:ascii="Times New Roman" w:hAnsi="Times New Roman" w:cs="Times New Roman"/>
+          <w:sz w:val="24"/>
+        </w:rPr>
+      </w:pPr>
+    </w:p>
+    <w:p>
+      <w:pPr>
+        <w:pStyle w:val="NoSpacing"/>
+        <w:ind w:firstLine="720"/>
+        <w:rPr>
+          <w:rFonts w:ascii="Times New Roman" w:hAnsi="Times New Roman" w:cs="Times New Roman"/>
+          <w:sz w:val="24"/>
+        </w:rPr>
+      </w:pPr>
+    </w:p>
+    <w:p>
+      <w:pPr>
+        <w:pStyle w:val="NoSpacing"/>
+        <w:ind w:firstLine="720"/>
+        <w:rPr>
+          <w:rFonts w:ascii="Times New Roman" w:hAnsi="Times New Roman" w:cs="Times New Roman"/>
+          <w:sz w:val="24"/>
+        </w:rPr>
+      </w:pPr>
+    </w:p>
+    <w:p>
+      <w:pPr>
+        <w:pStyle w:val="NoSpacing"/>
+        <w:ind w:firstLine="720"/>
+        <w:rPr>
+          <w:rFonts w:ascii="Times New Roman" w:hAnsi="Times New Roman" w:cs="Times New Roman"/>
+          <w:sz w:val="24"/>
+        </w:rPr>
+      </w:pPr>
+      <w:bookmarkStart w:id="0" w:name="_GoBack"/>
+      <w:bookmarkEnd w:id="0"/>
+    </w:p>
+    <w:p>
+      <w:pPr>
+        <w:pStyle w:val="NoSpacing"/>
+        <w:rPr>
+          <w:rFonts w:ascii="Times New Roman" w:hAnsi="Times New Roman" w:cs="Times New Roman"/>
+          <w:b/>
+          <w:sz w:val="32"/>
+        </w:rPr>
+      </w:pPr>
+      <w:proofErr w:type="spellStart"/>
+      <w:r>
+        <w:rPr>
+          <w:rFonts w:ascii="Times New Roman" w:hAnsi="Times New Roman" w:cs="Times New Roman"/>
+          <w:b/>
+          <w:sz w:val="32"/>
+        </w:rPr>
+        <w:lastRenderedPageBreak/>
+        <w:t>UDPParser</w:t>
+      </w:r>
+      <w:proofErr w:type="spellEnd"/>
+      <w:r>
+        <w:rPr>
+          <w:rFonts w:ascii="Times New Roman" w:hAnsi="Times New Roman" w:cs="Times New Roman"/>
+          <w:b/>
+          <w:sz w:val="32"/>
+        </w:rPr>
+        <w:t>:</w:t>
+      </w:r>
+    </w:p>
+    <w:p>
+      <w:pPr>
+        <w:pStyle w:val="NoSpacing"/>
+        <w:jc w:val="center"/>
+        <w:rPr>
+          <w:rFonts w:ascii="Times New Roman" w:hAnsi="Times New Roman" w:cs="Times New Roman"/>
+          <w:b/>
+          <w:sz w:val="32"/>
+        </w:rPr>
+      </w:pPr>
+      <w:r>
+        <w:rPr>
+          <w:rFonts w:ascii="Times New Roman" w:hAnsi="Times New Roman" w:cs="Times New Roman"/>
+          <w:sz w:val="28"/>
+        </w:rPr>
+        <w:t>UDP Packet</w:t>
+      </w:r>
+    </w:p>
+    <w:p>
+      <w:pPr>
+        <w:pStyle w:val="NoSpacing"/>
+        <w:rPr>
+          <w:rFonts w:ascii="Times New Roman" w:hAnsi="Times New Roman" w:cs="Times New Roman"/>
+          <w:b/>
+          <w:sz w:val="32"/>
+        </w:rPr>
+      </w:pPr>
+      <w:r>
+        <w:rPr>
+          <w:noProof/>
+        </w:rPr>
+        <w:drawing>
+          <wp:inline distT="0" distB="0" distL="0" distR="0" wp14:anchorId="1AEBFBDF" wp14:editId="6A2A4EAF">
+            <wp:extent cx="5943600" cy="735330"/>
+            <wp:effectExtent l="0" t="0" r="0" b="7620"/>
+            <wp:docPr id="7" name="Picture 7"/>
+            <wp:cNvGraphicFramePr>
+              <a:graphicFrameLocks xmlns:a="http://schemas.openxmlformats.org/drawingml/2006/main" noChangeAspect="1"/>
+            </wp:cNvGraphicFramePr>
+            <a:graphic xmlns:a="http://schemas.openxmlformats.org/drawingml/2006/main">
+              <a:graphicData uri="http://schemas.openxmlformats.org/drawingml/2006/picture">
+                <pic:pic xmlns:pic="http://schemas.openxmlformats.org/drawingml/2006/picture">
+                  <pic:nvPicPr>
+                    <pic:cNvPr id="1" name=""/>
+                    <pic:cNvPicPr/>
+                  </pic:nvPicPr>
+                  <pic:blipFill>
+                    <a:blip r:embed="rId16"/>
+                    <a:stretch>
+                      <a:fillRect/>
+                    </a:stretch>
+                  </pic:blipFill>
+                  <pic:spPr>
+                    <a:xfrm>
+                      <a:off x="0" y="0"/>
+                      <a:ext cx="5943600" cy="735330"/>
+                    </a:xfrm>
+                    <a:prstGeom prst="rect">
+                      <a:avLst/>
+                    </a:prstGeom>
+                  </pic:spPr>
+                </pic:pic>
+              </a:graphicData>
+            </a:graphic>
+          </wp:inline>
+        </w:drawing>
+      </w:r>
+    </w:p>
+    <w:p>
+      <w:pPr>
+        <w:pStyle w:val="NoSpacing"/>
+        <w:jc w:val="center"/>
+        <w:rPr>
+          <w:rFonts w:ascii="Times New Roman" w:hAnsi="Times New Roman" w:cs="Times New Roman"/>
+          <w:sz w:val="24"/>
+        </w:rPr>
+      </w:pPr>
+      <w:hyperlink r:id="rId17" w:history="1">
+        <w:r>
+          <w:rPr>
+            <w:rStyle w:val="Hyperlink"/>
+            <w:rFonts w:ascii="Times New Roman" w:hAnsi="Times New Roman" w:cs="Times New Roman"/>
+            <w:sz w:val="24"/>
+          </w:rPr>
+          <w:t>https://en.wikipedia.org/wiki/User_Datagram_Protocol</w:t>
+        </w:r>
+      </w:hyperlink>
+    </w:p>
+    <w:p>
+      <w:pPr>
+        <w:pStyle w:val="NoSpacing"/>
+        <w:rPr>
+          <w:rFonts w:ascii="Times New Roman" w:hAnsi="Times New Roman" w:cs="Times New Roman"/>
+          <w:sz w:val="24"/>
+        </w:rPr>
+      </w:pPr>
+    </w:p>
+    <w:p>
+      <w:pPr>
+        <w:pStyle w:val="NoSpacing"/>
+        <w:ind w:firstLine="720"/>
+        <w:rPr>
+          <w:rFonts w:ascii="Times New Roman" w:hAnsi="Times New Roman" w:cs="Times New Roman"/>
+          <w:sz w:val="24"/>
+        </w:rPr>
+      </w:pPr>
+      <w:r>
+        <w:rPr>
+          <w:rFonts w:ascii="Times New Roman" w:hAnsi="Times New Roman" w:cs="Times New Roman"/>
+          <w:sz w:val="24"/>
+        </w:rPr>
+        <w:t xml:space="preserve">UDP packets are parsed according to the above image.  The </w:t>
+      </w:r>
+      <w:proofErr w:type="spellStart"/>
+      <w:r>
+        <w:rPr>
+          <w:rFonts w:ascii="Times New Roman" w:hAnsi="Times New Roman" w:cs="Times New Roman"/>
+          <w:sz w:val="24"/>
+        </w:rPr>
+        <w:t>UDPParser</w:t>
+      </w:r>
+      <w:proofErr w:type="spellEnd"/>
+      <w:r>
+        <w:rPr>
+          <w:rFonts w:ascii="Times New Roman" w:hAnsi="Times New Roman" w:cs="Times New Roman"/>
+          <w:sz w:val="24"/>
+        </w:rPr>
+        <w:t xml:space="preserve"> class contains a pair of variables for most of the different parts of the header, except for the payload.  The first variable stores the value as an integer, while the second converts it to a string.  When converting values from bytes to integer, a bit wise and operation with 0xFF was performed with the retrieved byte.  This would get rid of the sign extension that Java does by default.  </w:t>
+      </w:r>
+    </w:p>
+    <w:p>
+      <w:pPr>
+        <w:pStyle w:val="NoSpacing"/>
+        <w:ind w:firstLine="720"/>
+        <w:rPr>
+          <w:rFonts w:ascii="Times New Roman" w:hAnsi="Times New Roman" w:cs="Times New Roman"/>
+          <w:sz w:val="24"/>
+        </w:rPr>
+      </w:pPr>
+      <w:r>
+        <w:rPr>
+          <w:rFonts w:ascii="Times New Roman" w:hAnsi="Times New Roman" w:cs="Times New Roman"/>
+          <w:sz w:val="24"/>
+        </w:rPr>
+        <w:t xml:space="preserve">When retrieving multi byte values, a bit wise shift of 8 is done, and the next retrieved converted byte is added.  The class also contains getters to retrieve every part of the header as a string.  The payload is stored as a byte array copying the packet that was parsed from index 42 to the end of the array.  The payload is converted into a UTF-8 encoding.  Furthermore, two functions named </w:t>
+      </w:r>
+      <w:proofErr w:type="spellStart"/>
+      <w:r>
+        <w:rPr>
+          <w:rFonts w:ascii="Times New Roman" w:hAnsi="Times New Roman" w:cs="Times New Roman"/>
+          <w:sz w:val="24"/>
+        </w:rPr>
+        <w:t>printAll</w:t>
+      </w:r>
+      <w:proofErr w:type="spellEnd"/>
+      <w:r>
+        <w:rPr>
+          <w:rFonts w:ascii="Times New Roman" w:hAnsi="Times New Roman" w:cs="Times New Roman"/>
+          <w:sz w:val="24"/>
+        </w:rPr>
+        <w:t xml:space="preserve">, and </w:t>
+      </w:r>
+      <w:proofErr w:type="spellStart"/>
+      <w:r>
+        <w:rPr>
+          <w:rFonts w:ascii="Times New Roman" w:hAnsi="Times New Roman" w:cs="Times New Roman"/>
+          <w:sz w:val="24"/>
+        </w:rPr>
+        <w:t>printHeaderOnly</w:t>
+      </w:r>
+      <w:proofErr w:type="spellEnd"/>
+      <w:r>
+        <w:rPr>
+          <w:rFonts w:ascii="Times New Roman" w:hAnsi="Times New Roman" w:cs="Times New Roman"/>
+          <w:sz w:val="24"/>
+        </w:rPr>
+        <w:t xml:space="preserve"> are defined for printing.</w:t>
+      </w:r>
+    </w:p>
+    <w:p>
+      <w:pPr>
+        <w:pStyle w:val="NoSpacing"/>
+        <w:ind w:firstLine="720"/>
+        <w:jc w:val="center"/>
+        <w:rPr>
+          <w:rFonts w:ascii="Times New Roman" w:hAnsi="Times New Roman" w:cs="Times New Roman"/>
+          <w:sz w:val="24"/>
+        </w:rPr>
+      </w:pPr>
+    </w:p>
+    <w:p>
+      <w:pPr>
+        <w:pStyle w:val="NoSpacing"/>
+        <w:rPr>
+          <w:rFonts w:ascii="Times New Roman" w:hAnsi="Times New Roman" w:cs="Times New Roman"/>
+          <w:sz w:val="24"/>
+        </w:rPr>
+      </w:pPr>
+      <w:proofErr w:type="spellStart"/>
+      <w:r>
+        <w:rPr>
+          <w:rFonts w:ascii="Times New Roman" w:hAnsi="Times New Roman" w:cs="Times New Roman"/>
+          <w:b/>
+          <w:sz w:val="32"/>
+        </w:rPr>
+        <w:t>ICMPParser</w:t>
+      </w:r>
+      <w:proofErr w:type="spellEnd"/>
+      <w:r>
+        <w:rPr>
+          <w:rFonts w:ascii="Times New Roman" w:hAnsi="Times New Roman" w:cs="Times New Roman"/>
+          <w:b/>
+          <w:sz w:val="32"/>
+        </w:rPr>
+        <w:t>:</w:t>
+      </w:r>
+    </w:p>
+    <w:p>
+      <w:pPr>
+        <w:pStyle w:val="NoSpacing"/>
+        <w:ind w:firstLine="720"/>
+        <w:jc w:val="center"/>
+        <w:rPr>
+          <w:rFonts w:ascii="Times New Roman" w:hAnsi="Times New Roman" w:cs="Times New Roman"/>
+          <w:sz w:val="24"/>
+        </w:rPr>
+      </w:pPr>
+      <w:r>
+        <w:rPr>
+          <w:rFonts w:ascii="Times New Roman" w:hAnsi="Times New Roman" w:cs="Times New Roman"/>
+          <w:sz w:val="24"/>
+        </w:rPr>
+        <w:t>ICMP Packet</w:t>
+      </w:r>
+    </w:p>
+    <w:p>
+      <w:pPr>
+        <w:pStyle w:val="NoSpacing"/>
+        <w:ind w:firstLine="720"/>
+        <w:jc w:val="center"/>
+        <w:rPr>
+          <w:rFonts w:ascii="Times New Roman" w:hAnsi="Times New Roman" w:cs="Times New Roman"/>
+          <w:sz w:val="24"/>
+        </w:rPr>
+      </w:pPr>
+      <w:r>
+        <w:rPr>
+          <w:noProof/>
+        </w:rPr>
+        <w:drawing>
+          <wp:inline distT="0" distB="0" distL="0" distR="0" wp14:anchorId="64566A5C" wp14:editId="623B3285">
+            <wp:extent cx="5943600" cy="737235"/>
+            <wp:effectExtent l="0" t="0" r="0" b="5715"/>
+            <wp:docPr id="8" name="Picture 8"/>
+            <wp:cNvGraphicFramePr>
+              <a:graphicFrameLocks xmlns:a="http://schemas.openxmlformats.org/drawingml/2006/main" noChangeAspect="1"/>
+            </wp:cNvGraphicFramePr>
+            <a:graphic xmlns:a="http://schemas.openxmlformats.org/drawingml/2006/main">
+              <a:graphicData uri="http://schemas.openxmlformats.org/drawingml/2006/picture">
+                <pic:pic xmlns:pic="http://schemas.openxmlformats.org/drawingml/2006/picture">
+                  <pic:nvPicPr>
+                    <pic:cNvPr id="1" name=""/>
+                    <pic:cNvPicPr/>
+                  </pic:nvPicPr>
+                  <pic:blipFill>
+                    <a:blip r:embed="rId18"/>
+                    <a:stretch>
+                      <a:fillRect/>
+                    </a:stretch>
+                  </pic:blipFill>
+                  <pic:spPr>
+                    <a:xfrm>
+                      <a:off x="0" y="0"/>
+                      <a:ext cx="5943600" cy="737235"/>
+                    </a:xfrm>
+                    <a:prstGeom prst="rect">
+                      <a:avLst/>
+                    </a:prstGeom>
+                  </pic:spPr>
+                </pic:pic>
+              </a:graphicData>
+            </a:graphic>
+          </wp:inline>
+        </w:drawing>
+      </w:r>
+    </w:p>
+    <w:p>
+      <w:pPr>
+        <w:pStyle w:val="NoSpacing"/>
+        <w:ind w:firstLine="720"/>
+        <w:jc w:val="center"/>
+        <w:rPr>
+          <w:rFonts w:ascii="Times New Roman" w:hAnsi="Times New Roman" w:cs="Times New Roman"/>
+          <w:sz w:val="24"/>
+        </w:rPr>
+      </w:pPr>
+      <w:hyperlink r:id="rId19" w:history="1">
+        <w:r>
+          <w:rPr>
+            <w:rStyle w:val="Hyperlink"/>
+            <w:rFonts w:ascii="Times New Roman" w:hAnsi="Times New Roman" w:cs="Times New Roman"/>
+            <w:sz w:val="24"/>
+          </w:rPr>
+          <w:t>https://en.wikipedia.org/wiki/Internet_Control_Message_Protocol</w:t>
+        </w:r>
+      </w:hyperlink>
+    </w:p>
+    <w:p>
+      <w:pPr>
+        <w:pStyle w:val="NoSpacing"/>
+        <w:ind w:firstLine="720"/>
+        <w:jc w:val="center"/>
+        <w:rPr>
+          <w:rFonts w:ascii="Times New Roman" w:hAnsi="Times New Roman" w:cs="Times New Roman"/>
+          <w:sz w:val="24"/>
+        </w:rPr>
+      </w:pPr>
+    </w:p>
+    <w:p>
+      <w:pPr>
+        <w:pStyle w:val="NoSpacing"/>
+        <w:ind w:firstLine="720"/>
+        <w:rPr>
+          <w:rFonts w:ascii="Times New Roman" w:hAnsi="Times New Roman" w:cs="Times New Roman"/>
+          <w:sz w:val="24"/>
+        </w:rPr>
+      </w:pPr>
+      <w:r>
+        <w:rPr>
+          <w:rFonts w:ascii="Times New Roman" w:hAnsi="Times New Roman" w:cs="Times New Roman"/>
+          <w:sz w:val="24"/>
+        </w:rPr>
+        <w:t xml:space="preserve">ICMP packets are parsed according to the above image.  The </w:t>
+      </w:r>
+      <w:proofErr w:type="spellStart"/>
+      <w:r>
+        <w:rPr>
+          <w:rFonts w:ascii="Times New Roman" w:hAnsi="Times New Roman" w:cs="Times New Roman"/>
+          <w:sz w:val="24"/>
+        </w:rPr>
+        <w:t>ICMPParser</w:t>
+      </w:r>
+      <w:proofErr w:type="spellEnd"/>
+      <w:r>
+        <w:rPr>
+          <w:rFonts w:ascii="Times New Roman" w:hAnsi="Times New Roman" w:cs="Times New Roman"/>
+          <w:sz w:val="24"/>
+        </w:rPr>
+        <w:t xml:space="preserve"> class contains a pair of variables for most of the different parts of the header, except for the payload.  The first variable stores the value as either an integer or a byte array, while the second converts it to a string.  When converting values from bytes to integer, a bit wise and operation with 0xFF was performed with the retrieved byte.  This would get rid of the sign extension that Java does by default.  When retrieving multi byte values, a bit wise shift of 8 is done, and the next retrieved converted byte is added.</w:t>
+      </w:r>
+    </w:p>
+    <w:p>
+      <w:pPr>
+        <w:pStyle w:val="NoSpacing"/>
+        <w:ind w:firstLine="720"/>
+        <w:rPr>
+          <w:rFonts w:ascii="Times New Roman" w:hAnsi="Times New Roman" w:cs="Times New Roman"/>
+          <w:sz w:val="24"/>
+        </w:rPr>
+      </w:pPr>
+      <w:r>
+        <w:rPr>
+          <w:rFonts w:ascii="Times New Roman" w:hAnsi="Times New Roman" w:cs="Times New Roman"/>
+          <w:sz w:val="24"/>
+        </w:rPr>
+        <w:t xml:space="preserve">The “Rest of Header” part of the </w:t>
+      </w:r>
+      <w:proofErr w:type="spellStart"/>
+      <w:r>
+        <w:rPr>
+          <w:rFonts w:ascii="Times New Roman" w:hAnsi="Times New Roman" w:cs="Times New Roman"/>
+          <w:sz w:val="24"/>
+        </w:rPr>
+        <w:t>icmp</w:t>
+      </w:r>
+      <w:proofErr w:type="spellEnd"/>
+      <w:r>
+        <w:rPr>
+          <w:rFonts w:ascii="Times New Roman" w:hAnsi="Times New Roman" w:cs="Times New Roman"/>
+          <w:sz w:val="24"/>
+        </w:rPr>
+        <w:t xml:space="preserve"> packet is maintained as byte array, and a getter to retrieve it as such is provided.  This is to facilitate further processing that this project doesn’t do but might be needed in a later project.  When retrieving multi byte values, a bit wise shift of 8 is done, and the next retrieved converted byte is added.  The class also contains getters to retrieve every part of the header as a string.  The payload is stored as a byte array copying the packet that was parsed from index 42 to the end of the array.  The payload is converted into a UTF-8 encoding.  Furthermore, two functions named </w:t>
+      </w:r>
+      <w:proofErr w:type="spellStart"/>
+      <w:r>
+        <w:rPr>
+          <w:rFonts w:ascii="Times New Roman" w:hAnsi="Times New Roman" w:cs="Times New Roman"/>
+          <w:sz w:val="24"/>
+        </w:rPr>
+        <w:t>printAll</w:t>
+      </w:r>
+      <w:proofErr w:type="spellEnd"/>
+      <w:r>
+        <w:rPr>
+          <w:rFonts w:ascii="Times New Roman" w:hAnsi="Times New Roman" w:cs="Times New Roman"/>
+          <w:sz w:val="24"/>
+        </w:rPr>
+        <w:t xml:space="preserve">, and </w:t>
+      </w:r>
+      <w:proofErr w:type="spellStart"/>
+      <w:r>
+        <w:rPr>
+          <w:rFonts w:ascii="Times New Roman" w:hAnsi="Times New Roman" w:cs="Times New Roman"/>
+          <w:sz w:val="24"/>
+        </w:rPr>
+        <w:t>printHeaderOnly</w:t>
+      </w:r>
+      <w:proofErr w:type="spellEnd"/>
+      <w:r>
+        <w:rPr>
+          <w:rFonts w:ascii="Times New Roman" w:hAnsi="Times New Roman" w:cs="Times New Roman"/>
+          <w:sz w:val="24"/>
+        </w:rPr>
+        <w:t xml:space="preserve"> are defined for printing.</w:t>
+      </w:r>
+    </w:p>
+    <w:p>
+      <w:pPr>
+        <w:pStyle w:val="NoSpacing"/>
+        <w:ind w:firstLine="720"/>
+        <w:rPr>
+          <w:rFonts w:ascii="Times New Roman" w:hAnsi="Times New Roman" w:cs="Times New Roman"/>
+          <w:sz w:val="24"/>
+        </w:rPr>
+      </w:pPr>
+    </w:p>
+    <w:p>
+      <w:pPr>
+        <w:rPr>
+          <w:rFonts w:ascii="Times New Roman" w:hAnsi="Times New Roman" w:cs="Times New Roman"/>
+          <w:sz w:val="24"/>
+        </w:rPr>
+      </w:pPr>
+    </w:p>
+    <w:p>
+      <w:pPr>
+        <w:rPr>
+          <w:rFonts w:ascii="Times New Roman" w:hAnsi="Times New Roman" w:cs="Times New Roman"/>
+          <w:sz w:val="24"/>
+        </w:rPr>
+      </w:pPr>
+    </w:p>
+    <w:p>
+      <w:pPr>
+        <w:rPr>
+          <w:rFonts w:ascii="Times New Roman" w:hAnsi="Times New Roman" w:cs="Times New Roman"/>
+          <w:sz w:val="24"/>
+        </w:rPr>
+      </w:pPr>
+    </w:p>
+    <w:p>
+      <w:pPr>
+        <w:rPr>
+          <w:rFonts w:ascii="Times New Roman" w:hAnsi="Times New Roman" w:cs="Times New Roman"/>
+          <w:b/>
+          <w:sz w:val="32"/>
+        </w:rPr>
+      </w:pPr>
+      <w:r>
+        <w:rPr>
+          <w:rFonts w:ascii="Times New Roman" w:hAnsi="Times New Roman" w:cs="Times New Roman"/>
+          <w:b/>
+          <w:sz w:val="32"/>
+        </w:rPr>
+        <w:t>Testing</w:t>
+      </w:r>
+      <w:r>
+        <w:rPr>
+          <w:rFonts w:ascii="Times New Roman" w:hAnsi="Times New Roman" w:cs="Times New Roman"/>
+          <w:b/>
+          <w:sz w:val="32"/>
+        </w:rPr>
+        <w:t>:</w:t>
+      </w:r>
+    </w:p>
+    <w:p>
+      <w:pPr>
+        <w:rPr>
+          <w:rFonts w:ascii="Times New Roman" w:hAnsi="Times New Roman" w:cs="Times New Roman"/>
+          <w:sz w:val="24"/>
+        </w:rPr>
+      </w:pPr>
+      <w:r>
+        <w:rPr>
+          <w:rFonts w:ascii="Times New Roman" w:hAnsi="Times New Roman" w:cs="Times New Roman"/>
+          <w:sz w:val="24"/>
+        </w:rPr>
+        <w:t>To</w:t>
+      </w:r>
+      <w:r>
+        <w:rPr>
+          <w:rFonts w:ascii="Times New Roman" w:hAnsi="Times New Roman" w:cs="Times New Roman"/>
+          <w:sz w:val="24"/>
+        </w:rPr>
+        <w:t xml:space="preserve"> test the IDS</w:t>
+      </w:r>
+      <w:r>
+        <w:rPr>
+          <w:rFonts w:ascii="Times New Roman" w:hAnsi="Times New Roman" w:cs="Times New Roman"/>
+          <w:sz w:val="24"/>
+        </w:rPr>
+        <w:t xml:space="preserve">, </w:t>
+      </w:r>
+      <w:r>
+        <w:rPr>
+          <w:rFonts w:ascii="Times New Roman" w:hAnsi="Times New Roman" w:cs="Times New Roman"/>
+          <w:sz w:val="24"/>
+        </w:rPr>
+        <w:t>rules were created</w:t>
+      </w:r>
+      <w:r>
+        <w:rPr>
+          <w:rFonts w:ascii="Times New Roman" w:hAnsi="Times New Roman" w:cs="Times New Roman"/>
+          <w:sz w:val="24"/>
+        </w:rPr>
+        <w:t xml:space="preserve"> to test for </w:t>
+      </w:r>
+      <w:r>
+        <w:rPr>
+          <w:rFonts w:ascii="Times New Roman" w:hAnsi="Times New Roman" w:cs="Times New Roman"/>
+          <w:sz w:val="24"/>
+        </w:rPr>
+        <w:t xml:space="preserve">the following attacks: </w:t>
+      </w:r>
+      <w:proofErr w:type="spellStart"/>
+      <w:r>
+        <w:rPr>
+          <w:rFonts w:ascii="Times New Roman" w:hAnsi="Times New Roman" w:cs="Times New Roman"/>
+          <w:sz w:val="24"/>
+        </w:rPr>
+        <w:t>winnuke</w:t>
+      </w:r>
+      <w:proofErr w:type="spellEnd"/>
+      <w:r>
+        <w:rPr>
+          <w:rFonts w:ascii="Times New Roman" w:hAnsi="Times New Roman" w:cs="Times New Roman"/>
+          <w:sz w:val="24"/>
+        </w:rPr>
+        <w:t xml:space="preserve">, jolt, and teardrop.  These </w:t>
+      </w:r>
+      <w:r>
+        <w:rPr>
+          <w:rFonts w:ascii="Times New Roman" w:hAnsi="Times New Roman" w:cs="Times New Roman"/>
+          <w:sz w:val="24"/>
+        </w:rPr>
+        <w:t>attacks</w:t>
+      </w:r>
+      <w:r>
+        <w:rPr>
+          <w:rFonts w:ascii="Times New Roman" w:hAnsi="Times New Roman" w:cs="Times New Roman"/>
+          <w:sz w:val="24"/>
+        </w:rPr>
+        <w:t xml:space="preserve"> were analyzed from the files given to us</w:t>
+      </w:r>
+      <w:r>
+        <w:rPr>
+          <w:rFonts w:ascii="Times New Roman" w:hAnsi="Times New Roman" w:cs="Times New Roman"/>
+          <w:sz w:val="24"/>
+        </w:rPr>
+        <w:t xml:space="preserve"> and the following rules were made:</w:t>
+      </w:r>
+    </w:p>
+    <w:p>
+      <w:pPr>
+        <w:rPr>
+          <w:rFonts w:ascii="Times New Roman" w:hAnsi="Times New Roman" w:cs="Times New Roman"/>
+          <w:sz w:val="24"/>
+        </w:rPr>
+      </w:pPr>
+      <w:r>
+        <w:rPr>
+          <w:rFonts w:ascii="Times New Roman" w:hAnsi="Times New Roman" w:cs="Times New Roman"/>
+          <w:sz w:val="24"/>
+        </w:rPr>
+        <w:t xml:space="preserve">alert </w:t>
+      </w:r>
+      <w:proofErr w:type="spellStart"/>
+      <w:r>
+        <w:rPr>
+          <w:rFonts w:ascii="Times New Roman" w:hAnsi="Times New Roman" w:cs="Times New Roman"/>
+          <w:sz w:val="24"/>
+        </w:rPr>
+        <w:t>tcp</w:t>
+      </w:r>
+      <w:proofErr w:type="spellEnd"/>
+      <w:r>
+        <w:rPr>
+          <w:rFonts w:ascii="Times New Roman" w:hAnsi="Times New Roman" w:cs="Times New Roman"/>
+          <w:sz w:val="24"/>
+        </w:rPr>
+        <w:t xml:space="preserve"> any </w:t>
+      </w:r>
+      <w:proofErr w:type="spellStart"/>
+      <w:r>
+        <w:rPr>
+          <w:rFonts w:ascii="Times New Roman" w:hAnsi="Times New Roman" w:cs="Times New Roman"/>
+          <w:sz w:val="24"/>
+        </w:rPr>
+        <w:t>any</w:t>
+      </w:r>
+      <w:proofErr w:type="spellEnd"/>
+      <w:r>
+        <w:rPr>
+          <w:rFonts w:ascii="Times New Roman" w:hAnsi="Times New Roman" w:cs="Times New Roman"/>
+          <w:sz w:val="24"/>
+        </w:rPr>
+        <w:t xml:space="preserve"> -&gt; 192.168.1.0/24 139 (</w:t>
+      </w:r>
+      <w:proofErr w:type="spellStart"/>
+      <w:r>
+        <w:rPr>
+          <w:rFonts w:ascii="Times New Roman" w:hAnsi="Times New Roman" w:cs="Times New Roman"/>
+          <w:sz w:val="24"/>
+        </w:rPr>
+        <w:t>msg</w:t>
+      </w:r>
+      <w:proofErr w:type="spellEnd"/>
+      <w:r>
+        <w:rPr>
+          <w:rFonts w:ascii="Times New Roman" w:hAnsi="Times New Roman" w:cs="Times New Roman"/>
+          <w:sz w:val="24"/>
+        </w:rPr>
+        <w:t xml:space="preserve">: "DOS </w:t>
+      </w:r>
+      <w:proofErr w:type="spellStart"/>
+      <w:r>
+        <w:rPr>
+          <w:rFonts w:ascii="Times New Roman" w:hAnsi="Times New Roman" w:cs="Times New Roman"/>
+          <w:sz w:val="24"/>
+        </w:rPr>
+        <w:t>Winnuke</w:t>
+      </w:r>
+      <w:proofErr w:type="spellEnd"/>
+      <w:r>
+        <w:rPr>
+          <w:rFonts w:ascii="Times New Roman" w:hAnsi="Times New Roman" w:cs="Times New Roman"/>
+          <w:sz w:val="24"/>
+        </w:rPr>
+        <w:t xml:space="preserve"> attack"; </w:t>
+      </w:r>
+      <w:proofErr w:type="spellStart"/>
+      <w:proofErr w:type="gramStart"/>
+      <w:r>
+        <w:rPr>
+          <w:rFonts w:ascii="Times New Roman" w:hAnsi="Times New Roman" w:cs="Times New Roman"/>
+          <w:sz w:val="24"/>
+        </w:rPr>
+        <w:t>flags:U</w:t>
+      </w:r>
+      <w:proofErr w:type="spellEnd"/>
+      <w:proofErr w:type="gramEnd"/>
+      <w:r>
+        <w:rPr>
+          <w:rFonts w:ascii="Times New Roman" w:hAnsi="Times New Roman" w:cs="Times New Roman"/>
+          <w:sz w:val="24"/>
+        </w:rPr>
+        <w:t>+; logto:winnukeDetected.txt;)</w:t>
+      </w:r>
+    </w:p>
+    <w:p>
+      <w:pPr>
+        <w:rPr>
+          <w:rFonts w:ascii="Times New Roman" w:hAnsi="Times New Roman" w:cs="Times New Roman"/>
+          <w:sz w:val="24"/>
+        </w:rPr>
+      </w:pPr>
+      <w:r>
+        <w:rPr>
+          <w:rFonts w:ascii="Times New Roman" w:hAnsi="Times New Roman" w:cs="Times New Roman"/>
+          <w:sz w:val="24"/>
+        </w:rPr>
+        <w:t xml:space="preserve">alert </w:t>
+      </w:r>
+      <w:proofErr w:type="spellStart"/>
+      <w:r>
+        <w:rPr>
+          <w:rFonts w:ascii="Times New Roman" w:hAnsi="Times New Roman" w:cs="Times New Roman"/>
+          <w:sz w:val="24"/>
+        </w:rPr>
+        <w:t>ip</w:t>
+      </w:r>
+      <w:proofErr w:type="spellEnd"/>
+      <w:r>
+        <w:rPr>
+          <w:rFonts w:ascii="Times New Roman" w:hAnsi="Times New Roman" w:cs="Times New Roman"/>
+          <w:sz w:val="24"/>
+        </w:rPr>
+        <w:t xml:space="preserve"> 192.168.1.200/28 any -&gt; 192.168.1.10/24 any (</w:t>
+      </w:r>
+      <w:proofErr w:type="spellStart"/>
+      <w:r>
+        <w:rPr>
+          <w:rFonts w:ascii="Times New Roman" w:hAnsi="Times New Roman" w:cs="Times New Roman"/>
+          <w:sz w:val="24"/>
+        </w:rPr>
+        <w:t>msg</w:t>
+      </w:r>
+      <w:proofErr w:type="spellEnd"/>
+      <w:r>
+        <w:rPr>
+          <w:rFonts w:ascii="Times New Roman" w:hAnsi="Times New Roman" w:cs="Times New Roman"/>
+          <w:sz w:val="24"/>
+        </w:rPr>
+        <w:t xml:space="preserve">: "possible jolt attack detected from 192.168.1.200, timeout in pre-processor"; </w:t>
+      </w:r>
+      <w:proofErr w:type="spellStart"/>
+      <w:r>
+        <w:rPr>
+          <w:rFonts w:ascii="Times New Roman" w:hAnsi="Times New Roman" w:cs="Times New Roman"/>
+          <w:sz w:val="24"/>
+        </w:rPr>
+        <w:t>sid</w:t>
+      </w:r>
+      <w:proofErr w:type="spellEnd"/>
+      <w:r>
+        <w:rPr>
+          <w:rFonts w:ascii="Times New Roman" w:hAnsi="Times New Roman" w:cs="Times New Roman"/>
+          <w:sz w:val="24"/>
+        </w:rPr>
+        <w:t xml:space="preserve">: 4; </w:t>
+      </w:r>
+      <w:proofErr w:type="spellStart"/>
+      <w:r>
+        <w:rPr>
+          <w:rFonts w:ascii="Times New Roman" w:hAnsi="Times New Roman" w:cs="Times New Roman"/>
+          <w:sz w:val="24"/>
+        </w:rPr>
+        <w:t>logto</w:t>
+      </w:r>
+      <w:proofErr w:type="spellEnd"/>
+      <w:r>
+        <w:rPr>
+          <w:rFonts w:ascii="Times New Roman" w:hAnsi="Times New Roman" w:cs="Times New Roman"/>
+          <w:sz w:val="24"/>
+        </w:rPr>
+        <w:t>: joltDetected.txt;)</w:t>
+      </w:r>
+    </w:p>
+    <w:p>
+      <w:pPr>
+        <w:rPr>
+          <w:rFonts w:ascii="Times New Roman" w:hAnsi="Times New Roman" w:cs="Times New Roman"/>
+          <w:sz w:val="24"/>
+        </w:rPr>
+      </w:pPr>
+      <w:r>
+        <w:rPr>
+          <w:rFonts w:ascii="Times New Roman" w:hAnsi="Times New Roman" w:cs="Times New Roman"/>
+          <w:sz w:val="24"/>
+        </w:rPr>
+        <w:t xml:space="preserve">alert </w:t>
+      </w:r>
+      <w:proofErr w:type="spellStart"/>
+      <w:r>
+        <w:rPr>
+          <w:rFonts w:ascii="Times New Roman" w:hAnsi="Times New Roman" w:cs="Times New Roman"/>
+          <w:sz w:val="24"/>
+        </w:rPr>
+        <w:t>ip</w:t>
+      </w:r>
+      <w:proofErr w:type="spellEnd"/>
+      <w:r>
+        <w:rPr>
+          <w:rFonts w:ascii="Times New Roman" w:hAnsi="Times New Roman" w:cs="Times New Roman"/>
+          <w:sz w:val="24"/>
+        </w:rPr>
+        <w:t xml:space="preserve"> 192.168.1.20/28 any -&gt; 192.168.1.10/24 any (</w:t>
+      </w:r>
+      <w:proofErr w:type="spellStart"/>
+      <w:r>
+        <w:rPr>
+          <w:rFonts w:ascii="Times New Roman" w:hAnsi="Times New Roman" w:cs="Times New Roman"/>
+          <w:sz w:val="24"/>
+        </w:rPr>
+        <w:t>msg</w:t>
+      </w:r>
+      <w:proofErr w:type="spellEnd"/>
+      <w:r>
+        <w:rPr>
+          <w:rFonts w:ascii="Times New Roman" w:hAnsi="Times New Roman" w:cs="Times New Roman"/>
+          <w:sz w:val="24"/>
+        </w:rPr>
+        <w:t xml:space="preserve">: "possible jolt attack detected from 192.168.1.20, timeout in pre-processor"; </w:t>
+      </w:r>
+      <w:proofErr w:type="spellStart"/>
+      <w:r>
+        <w:rPr>
+          <w:rFonts w:ascii="Times New Roman" w:hAnsi="Times New Roman" w:cs="Times New Roman"/>
+          <w:sz w:val="24"/>
+        </w:rPr>
+        <w:t>sid</w:t>
+      </w:r>
+      <w:proofErr w:type="spellEnd"/>
+      <w:r>
+        <w:rPr>
+          <w:rFonts w:ascii="Times New Roman" w:hAnsi="Times New Roman" w:cs="Times New Roman"/>
+          <w:sz w:val="24"/>
+        </w:rPr>
+        <w:t xml:space="preserve">: 4; </w:t>
+      </w:r>
+      <w:proofErr w:type="spellStart"/>
+      <w:r>
+        <w:rPr>
+          <w:rFonts w:ascii="Times New Roman" w:hAnsi="Times New Roman" w:cs="Times New Roman"/>
+          <w:sz w:val="24"/>
+        </w:rPr>
+        <w:t>logto</w:t>
+      </w:r>
+      <w:proofErr w:type="spellEnd"/>
+      <w:r>
+        <w:rPr>
+          <w:rFonts w:ascii="Times New Roman" w:hAnsi="Times New Roman" w:cs="Times New Roman"/>
+          <w:sz w:val="24"/>
+        </w:rPr>
+        <w:t>: joltDetected.txt;)</w:t>
+      </w:r>
+    </w:p>
+    <w:p>
+      <w:pPr>
+        <w:rPr>
+          <w:rFonts w:ascii="Times New Roman" w:hAnsi="Times New Roman" w:cs="Times New Roman"/>
+          <w:sz w:val="24"/>
+        </w:rPr>
+      </w:pPr>
+      <w:r>
+        <w:rPr>
+          <w:rFonts w:ascii="Times New Roman" w:hAnsi="Times New Roman" w:cs="Times New Roman"/>
+          <w:sz w:val="24"/>
+        </w:rPr>
+        <w:t xml:space="preserve">alert </w:t>
+      </w:r>
+      <w:proofErr w:type="spellStart"/>
+      <w:r>
+        <w:rPr>
+          <w:rFonts w:ascii="Times New Roman" w:hAnsi="Times New Roman" w:cs="Times New Roman"/>
+          <w:sz w:val="24"/>
+        </w:rPr>
+        <w:t>udp</w:t>
+      </w:r>
+      <w:proofErr w:type="spellEnd"/>
+      <w:r>
+        <w:rPr>
+          <w:rFonts w:ascii="Times New Roman" w:hAnsi="Times New Roman" w:cs="Times New Roman"/>
+          <w:sz w:val="24"/>
+        </w:rPr>
+        <w:t xml:space="preserve"> 129.244.125.194/24 4153 -&gt; 129.244.73.185/24 61045 (</w:t>
+      </w:r>
+      <w:proofErr w:type="spellStart"/>
+      <w:r>
+        <w:rPr>
+          <w:rFonts w:ascii="Times New Roman" w:hAnsi="Times New Roman" w:cs="Times New Roman"/>
+          <w:sz w:val="24"/>
+        </w:rPr>
+        <w:t>msg</w:t>
+      </w:r>
+      <w:proofErr w:type="spellEnd"/>
+      <w:r>
+        <w:rPr>
+          <w:rFonts w:ascii="Times New Roman" w:hAnsi="Times New Roman" w:cs="Times New Roman"/>
+          <w:sz w:val="24"/>
+        </w:rPr>
+        <w:t xml:space="preserve">: "possible teardrop attack detected, overlap in pre-processor"; sid:2; </w:t>
+      </w:r>
+      <w:proofErr w:type="gramStart"/>
+      <w:r>
+        <w:rPr>
+          <w:rFonts w:ascii="Times New Roman" w:hAnsi="Times New Roman" w:cs="Times New Roman"/>
+          <w:sz w:val="24"/>
+        </w:rPr>
+        <w:t>logto:teardropDetected.txt</w:t>
+      </w:r>
+      <w:proofErr w:type="gramEnd"/>
+      <w:r>
+        <w:rPr>
+          <w:rFonts w:ascii="Times New Roman" w:hAnsi="Times New Roman" w:cs="Times New Roman"/>
+          <w:sz w:val="24"/>
+        </w:rPr>
+        <w:t>;)</w:t>
+      </w:r>
+    </w:p>
+    <w:p>
+      <w:pPr>
+        <w:rPr>
+          <w:rFonts w:ascii="Times New Roman" w:hAnsi="Times New Roman" w:cs="Times New Roman"/>
+          <w:sz w:val="24"/>
+        </w:rPr>
+      </w:pPr>
+      <w:r>
+        <w:rPr>
+          <w:rFonts w:ascii="Times New Roman" w:hAnsi="Times New Roman" w:cs="Times New Roman"/>
+          <w:sz w:val="24"/>
+        </w:rPr>
+        <w:t>The results showed success in identifying the attacks according to these rules</w:t>
+      </w:r>
+      <w:r>
+        <w:rPr>
+          <w:rFonts w:ascii="Times New Roman" w:hAnsi="Times New Roman" w:cs="Times New Roman"/>
+          <w:sz w:val="24"/>
+        </w:rPr>
+        <w:t>.</w:t>
+      </w:r>
+      <w:r>
+        <w:rPr>
+          <w:rFonts w:ascii="Times New Roman" w:hAnsi="Times New Roman" w:cs="Times New Roman"/>
+          <w:sz w:val="24"/>
+        </w:rPr>
+        <w:t xml:space="preserve">  The following show the logfiles that were created when the attacks were detected.</w:t>
+      </w:r>
+    </w:p>
+    <w:p>
+      <w:pPr>
+        <w:rPr>
+          <w:rFonts w:ascii="Times New Roman" w:hAnsi="Times New Roman" w:cs="Times New Roman"/>
+          <w:sz w:val="24"/>
+        </w:rPr>
+      </w:pPr>
+      <w:r>
+        <w:rPr>
+          <w:noProof/>
+        </w:rPr>
+        <w:drawing>
+          <wp:inline distT="0" distB="0" distL="0" distR="0" wp14:anchorId="695F55BF" wp14:editId="7AD40A3B">
+            <wp:extent cx="6380752" cy="712381"/>
+            <wp:effectExtent l="0" t="0" r="1270" b="0"/>
+            <wp:docPr id="1" name="Picture 1"/>
+            <wp:cNvGraphicFramePr>
+              <a:graphicFrameLocks xmlns:a="http://schemas.openxmlformats.org/drawingml/2006/main" noChangeAspect="1"/>
+            </wp:cNvGraphicFramePr>
+            <a:graphic xmlns:a="http://schemas.openxmlformats.org/drawingml/2006/main">
+              <a:graphicData uri="http://schemas.openxmlformats.org/drawingml/2006/picture">
+                <pic:pic xmlns:pic="http://schemas.openxmlformats.org/drawingml/2006/picture">
+                  <pic:nvPicPr>
+                    <pic:cNvPr id="1" name=""/>
+                    <pic:cNvPicPr/>
+                  </pic:nvPicPr>
+                  <pic:blipFill>
+                    <a:blip r:embed="rId20"/>
+                    <a:stretch>
+                      <a:fillRect/>
+                    </a:stretch>
+                  </pic:blipFill>
+                  <pic:spPr>
+                    <a:xfrm>
+                      <a:off x="0" y="0"/>
+                      <a:ext cx="6471869" cy="722554"/>
+                    </a:xfrm>
+                    <a:prstGeom prst="rect">
+                      <a:avLst/>
+                    </a:prstGeom>
+                  </pic:spPr>
+                </pic:pic>
+              </a:graphicData>
+            </a:graphic>
+          </wp:inline>
+        </w:drawing>
+      </w:r>
+    </w:p>
+    <w:p>
+      <w:pPr>
+        <w:rPr>
+          <w:rFonts w:ascii="Times New Roman" w:hAnsi="Times New Roman" w:cs="Times New Roman"/>
+          <w:sz w:val="24"/>
+        </w:rPr>
+      </w:pPr>
+      <w:r>
+        <w:rPr>
+          <w:noProof/>
+        </w:rPr>
+        <w:drawing>
+          <wp:inline distT="0" distB="0" distL="0" distR="0" wp14:anchorId="153EA25F" wp14:editId="1D46FB07">
+            <wp:extent cx="6428370" cy="574158"/>
+            <wp:effectExtent l="0" t="0" r="0" b="0"/>
+            <wp:docPr id="2" name="Picture 2"/>
+            <wp:cNvGraphicFramePr>
+              <a:graphicFrameLocks xmlns:a="http://schemas.openxmlformats.org/drawingml/2006/main" noChangeAspect="1"/>
+            </wp:cNvGraphicFramePr>
+            <a:graphic xmlns:a="http://schemas.openxmlformats.org/drawingml/2006/main">
+              <a:graphicData uri="http://schemas.openxmlformats.org/drawingml/2006/picture">
+                <pic:pic xmlns:pic="http://schemas.openxmlformats.org/drawingml/2006/picture">
+                  <pic:nvPicPr>
+                    <pic:cNvPr id="1" name=""/>
+                    <pic:cNvPicPr/>
+                  </pic:nvPicPr>
+                  <pic:blipFill>
+                    <a:blip r:embed="rId21"/>
+                    <a:stretch>
+                      <a:fillRect/>
+                    </a:stretch>
+                  </pic:blipFill>
+                  <pic:spPr>
+                    <a:xfrm>
+                      <a:off x="0" y="0"/>
+                      <a:ext cx="6641051" cy="593154"/>
+                    </a:xfrm>
+                    <a:prstGeom prst="rect">
+                      <a:avLst/>
+                    </a:prstGeom>
+                  </pic:spPr>
+                </pic:pic>
+              </a:graphicData>
+            </a:graphic>
+          </wp:inline>
+        </w:drawing>
+      </w:r>
+    </w:p>
+    <w:p>
+      <w:pPr>
+        <w:rPr>
+          <w:rFonts w:ascii="Times New Roman" w:hAnsi="Times New Roman" w:cs="Times New Roman"/>
+          <w:sz w:val="24"/>
+        </w:rPr>
+      </w:pPr>
+      <w:r>
+        <w:rPr>
+          <w:noProof/>
+        </w:rPr>
+        <w:drawing>
+          <wp:inline distT="0" distB="0" distL="0" distR="0" wp14:anchorId="7575B3DB" wp14:editId="1C66FF21">
+            <wp:extent cx="5943600" cy="1127760"/>
+            <wp:effectExtent l="0" t="0" r="0" b="0"/>
+            <wp:docPr id="3" name="Picture 3"/>
+            <wp:cNvGraphicFramePr>
+              <a:graphicFrameLocks xmlns:a="http://schemas.openxmlformats.org/drawingml/2006/main" noChangeAspect="1"/>
+            </wp:cNvGraphicFramePr>
+            <a:graphic xmlns:a="http://schemas.openxmlformats.org/drawingml/2006/main">
+              <a:graphicData uri="http://schemas.openxmlformats.org/drawingml/2006/picture">
+                <pic:pic xmlns:pic="http://schemas.openxmlformats.org/drawingml/2006/picture">
+                  <pic:nvPicPr>
+                    <pic:cNvPr id="1" name=""/>
+                    <pic:cNvPicPr/>
+                  </pic:nvPicPr>
+                  <pic:blipFill>
+                    <a:blip r:embed="rId22"/>
+                    <a:stretch>
+                      <a:fillRect/>
+                    </a:stretch>
+                  </pic:blipFill>
+                  <pic:spPr>
+                    <a:xfrm>
+                      <a:off x="0" y="0"/>
                       <a:ext cx="5943600" cy="1127760"/>
                     </a:xfrm>
                     <a:prstGeom prst="rect">
@@ -4935,6 +6748,54 @@
       <w:pPr>
         <w:rPr>
           <w:rFonts w:ascii="Times New Roman" w:hAnsi="Times New Roman" w:cs="Times New Roman"/>
+          <w:sz w:val="24"/>
+        </w:rPr>
+      </w:pPr>
+    </w:p>
+    <w:p>
+      <w:pPr>
+        <w:rPr>
+          <w:rFonts w:ascii="Times New Roman" w:hAnsi="Times New Roman" w:cs="Times New Roman"/>
+          <w:sz w:val="24"/>
+        </w:rPr>
+      </w:pPr>
+    </w:p>
+    <w:p>
+      <w:pPr>
+        <w:rPr>
+          <w:rFonts w:ascii="Times New Roman" w:hAnsi="Times New Roman" w:cs="Times New Roman"/>
+          <w:sz w:val="24"/>
+        </w:rPr>
+      </w:pPr>
+    </w:p>
+    <w:p>
+      <w:pPr>
+        <w:rPr>
+          <w:rFonts w:ascii="Times New Roman" w:hAnsi="Times New Roman" w:cs="Times New Roman"/>
+          <w:sz w:val="24"/>
+        </w:rPr>
+      </w:pPr>
+    </w:p>
+    <w:p>
+      <w:pPr>
+        <w:rPr>
+          <w:rFonts w:ascii="Times New Roman" w:hAnsi="Times New Roman" w:cs="Times New Roman"/>
+          <w:sz w:val="24"/>
+        </w:rPr>
+      </w:pPr>
+    </w:p>
+    <w:p>
+      <w:pPr>
+        <w:rPr>
+          <w:rFonts w:ascii="Times New Roman" w:hAnsi="Times New Roman" w:cs="Times New Roman"/>
+          <w:sz w:val="24"/>
+        </w:rPr>
+      </w:pPr>
+    </w:p>
+    <w:p>
+      <w:pPr>
+        <w:rPr>
+          <w:rFonts w:ascii="Times New Roman" w:hAnsi="Times New Roman" w:cs="Times New Roman"/>
           <w:b/>
           <w:sz w:val="32"/>
         </w:rPr>
@@ -5207,6 +7068,20 @@
         </w:rPr>
         <w:t>.</w:t>
       </w:r>
+      <w:r>
+        <w:rPr>
+          <w:rFonts w:ascii="Times New Roman" w:hAnsi="Times New Roman" w:cs="Times New Roman"/>
+          <w:sz w:val="24"/>
+        </w:rPr>
+        <w:t>:</w:t>
+      </w:r>
+      <w:r>
+        <w:rPr>
+          <w:rFonts w:ascii="Times New Roman" w:hAnsi="Times New Roman" w:cs="Times New Roman"/>
+          <w:sz w:val="24"/>
+        </w:rPr>
+        <w:t>commons-lang3-3.7.jar</w:t>
+      </w:r>
       <w:proofErr w:type="gramEnd"/>
       <w:r>
         <w:rPr>
@@ -5220,22 +7095,6 @@
           <w:rFonts w:ascii="Times New Roman" w:hAnsi="Times New Roman" w:cs="Times New Roman"/>
           <w:sz w:val="24"/>
         </w:rPr>
-        <w:t>commons-lang3-3.7.jar</w:t>
-      </w:r>
-      <w:r>
-        <w:rPr>
-          <w:rFonts w:ascii="Times New Roman" w:hAnsi="Times New Roman" w:cs="Times New Roman"/>
-          <w:sz w:val="24"/>
-        </w:rPr>
-        <w:t>:</w:t>
-      </w:r>
-      <w:bookmarkStart w:id="0" w:name="_GoBack"/>
-      <w:bookmarkEnd w:id="0"/>
-      <w:r>
-        <w:rPr>
-          <w:rFonts w:ascii="Times New Roman" w:hAnsi="Times New Roman" w:cs="Times New Roman"/>
-          <w:sz w:val="24"/>
-        </w:rPr>
         <w:t>commons-net-3.6.jar" Main</w:t>
       </w:r>
       <w:r>
@@ -5255,7 +7114,7 @@
       </w:pPr>
     </w:p>
     <w:sectPr>
-      <w:headerReference w:type="default" r:id="rId11"/>
+      <w:headerReference w:type="default" r:id="rId23"/>
       <w:pgSz w:w="12240" w:h="15840"/>
       <w:pgMar w:top="1440" w:right="1440" w:bottom="1440" w:left="1440" w:header="720" w:footer="720" w:gutter="0"/>
       <w:cols w:space="720"/>
@@ -5883,6 +7742,26 @@
       </w:tcPr>
     </w:tblStylePr>
   </w:style>
+  <w:style w:type="paragraph" w:styleId="NoSpacing">
+    <w:name w:val="No Spacing"/>
+    <w:uiPriority w:val="1"/>
+    <w:qFormat/>
+    <w:rsid w:val="00CC16E0"/>
+    <w:pPr>
+      <w:spacing w:after="0" w:line="240" w:lineRule="auto"/>
+    </w:pPr>
+  </w:style>
+  <w:style w:type="character" w:styleId="Hyperlink">
+    <w:name w:val="Hyperlink"/>
+    <w:basedOn w:val="DefaultParagraphFont"/>
+    <w:uiPriority w:val="99"/>
+    <w:unhideWhenUsed/>
+    <w:rsid w:val="00CC16E0"/>
+    <w:rPr>
+      <w:color w:val="0563C1" w:themeColor="hyperlink"/>
+      <w:u w:val="single"/>
+    </w:rPr>
+  </w:style>
 </w:styles>
 </file>
 

</xml_diff>